<commit_message>
Modifications mode d'emploi datascape
Modifications en cours
</commit_message>
<xml_diff>
--- a/scripts/Matthias/How to use the Datascape (Florence).docx
+++ b/scripts/Matthias/How to use the Datascape (Florence).docx
@@ -1,6 +1,6 @@
 
 <file path=word/document.xml><?xml version="1.0" encoding="utf-8"?>
-<w:document xmlns:wpc="http://schemas.microsoft.com/office/word/2010/wordprocessingCanvas" xmlns:cx="http://schemas.microsoft.com/office/drawing/2014/chartex" xmlns:cx1="http://schemas.microsoft.com/office/drawing/2015/9/8/chartex" xmlns:cx2="http://schemas.microsoft.com/office/drawing/2015/10/21/chartex" xmlns:cx3="http://schemas.microsoft.com/office/drawing/2016/5/9/chartex" xmlns:cx4="http://schemas.microsoft.com/office/drawing/2016/5/10/chartex" xmlns:cx5="http://schemas.microsoft.com/office/drawing/2016/5/11/chartex" xmlns:cx6="http://schemas.microsoft.com/office/drawing/2016/5/12/chartex" xmlns:cx7="http://schemas.microsoft.com/office/drawing/2016/5/13/chartex" xmlns:cx8="http://schemas.microsoft.com/office/drawing/2016/5/14/chartex" xmlns:mc="http://schemas.openxmlformats.org/markup-compatibility/2006" xmlns:aink="http://schemas.microsoft.com/office/drawing/2016/ink" xmlns:am3d="http://schemas.microsoft.com/office/drawing/2017/model3d" xmlns:o="urn:schemas-microsoft-com:office:office" xmlns:r="http://schemas.openxmlformats.org/officeDocument/2006/relationships" xmlns:m="http://schemas.openxmlformats.org/officeDocument/2006/math" xmlns:v="urn:schemas-microsoft-com:vml" xmlns:wp14="http://schemas.microsoft.com/office/word/2010/wordprocessingDrawing" xmlns:wp="http://schemas.openxmlformats.org/drawingml/2006/wordprocessingDrawing" xmlns:w10="urn:schemas-microsoft-com:office:word" xmlns:w="http://schemas.openxmlformats.org/wordprocessingml/2006/main" xmlns:w14="http://schemas.microsoft.com/office/word/2010/wordml" xmlns:w15="http://schemas.microsoft.com/office/word/2012/wordml" xmlns:w16cid="http://schemas.microsoft.com/office/word/2016/wordml/cid" xmlns:w16se="http://schemas.microsoft.com/office/word/2015/wordml/symex" xmlns:wpg="http://schemas.microsoft.com/office/word/2010/wordprocessingGroup" xmlns:wpi="http://schemas.microsoft.com/office/word/2010/wordprocessingInk" xmlns:wne="http://schemas.microsoft.com/office/word/2006/wordml" xmlns:wps="http://schemas.microsoft.com/office/word/2010/wordprocessingShape" mc:Ignorable="w14 w15 w16se w16cid wp14">
+<w:document xmlns:wpc="http://schemas.microsoft.com/office/word/2010/wordprocessingCanvas" xmlns:mo="http://schemas.microsoft.com/office/mac/office/2008/main" xmlns:mc="http://schemas.openxmlformats.org/markup-compatibility/2006" xmlns:mv="urn:schemas-microsoft-com:mac:vml" xmlns:o="urn:schemas-microsoft-com:office:office" xmlns:r="http://schemas.openxmlformats.org/officeDocument/2006/relationships" xmlns:m="http://schemas.openxmlformats.org/officeDocument/2006/math" xmlns:v="urn:schemas-microsoft-com:vml" xmlns:wp14="http://schemas.microsoft.com/office/word/2010/wordprocessingDrawing" xmlns:wp="http://schemas.openxmlformats.org/drawingml/2006/wordprocessingDrawing" xmlns:w10="urn:schemas-microsoft-com:office:word" xmlns:w="http://schemas.openxmlformats.org/wordprocessingml/2006/main" xmlns:w14="http://schemas.microsoft.com/office/word/2010/wordml" xmlns:wpg="http://schemas.microsoft.com/office/word/2010/wordprocessingGroup" xmlns:wpi="http://schemas.microsoft.com/office/word/2010/wordprocessingInk" xmlns:wne="http://schemas.microsoft.com/office/word/2006/wordml" xmlns:wps="http://schemas.microsoft.com/office/word/2010/wordprocessingShape" mc:Ignorable="w14 wp14">
   <w:body>
     <w:p>
       <w:pPr>
@@ -243,7 +243,7 @@
               </wp:anchor>
             </w:drawing>
           </mc:Choice>
-          <mc:Fallback>
+          <mc:Fallback xmlns:w16se="http://schemas.microsoft.com/office/word/2015/wordml/symex" xmlns:w16cid="http://schemas.microsoft.com/office/word/2016/wordml/cid" xmlns:w15="http://schemas.microsoft.com/office/word/2012/wordml" xmlns:am3d="http://schemas.microsoft.com/office/drawing/2017/model3d" xmlns:aink="http://schemas.microsoft.com/office/drawing/2016/ink" xmlns:cx8="http://schemas.microsoft.com/office/drawing/2016/5/14/chartex" xmlns:cx7="http://schemas.microsoft.com/office/drawing/2016/5/13/chartex" xmlns:cx6="http://schemas.microsoft.com/office/drawing/2016/5/12/chartex" xmlns:cx5="http://schemas.microsoft.com/office/drawing/2016/5/11/chartex" xmlns:cx4="http://schemas.microsoft.com/office/drawing/2016/5/10/chartex" xmlns:cx3="http://schemas.microsoft.com/office/drawing/2016/5/9/chartex" xmlns:cx2="http://schemas.microsoft.com/office/drawing/2015/10/21/chartex" xmlns:cx1="http://schemas.microsoft.com/office/drawing/2015/9/8/chartex" xmlns:cx="http://schemas.microsoft.com/office/drawing/2014/chartex">
             <w:pict>
               <v:shape w14:anchorId="131DE044" id="Cadre 2" o:spid="_x0000_s1026" style="position:absolute;margin-left:27pt;margin-top:23.6pt;width:54pt;height:18pt;z-index:251659264;visibility:visible;mso-wrap-style:square;mso-width-percent:0;mso-wrap-distance-left:9pt;mso-wrap-distance-top:0;mso-wrap-distance-right:9pt;mso-wrap-distance-bottom:0;mso-position-horizontal:absolute;mso-position-horizontal-relative:text;mso-position-vertical:absolute;mso-position-vertical-relative:text;mso-width-percent:0;mso-width-relative:margin;v-text-anchor:middle" coordsize="685800,228600" o:gfxdata="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" path="m,l685800,r,228600l,228600,,xm28575,28575r,171450l657225,200025r,-171450l28575,28575xe" fillcolor="#c0504d" strokecolor="#4579b8 [3044]">
                 <v:shadow on="t" color="black" opacity="22937f" origin=",.5" offset="0,.63889mm"/>
@@ -297,7 +297,7 @@
                     </pic:cNvPicPr>
                   </pic:nvPicPr>
                   <pic:blipFill>
-                    <a:blip r:embed="rId5">
+                    <a:blip r:embed="rId6">
                       <a:extLst>
                         <a:ext uri="{28A0092B-C50C-407E-A947-70E740481C1C}">
                           <a14:useLocalDpi xmlns:a14="http://schemas.microsoft.com/office/drawing/2010/main" val="0"/>
@@ -514,19 +514,19 @@
         <w:rPr>
           <w:lang w:val="en-GB"/>
         </w:rPr>
-        <w:t xml:space="preserve"> understand how the data was collected.</w:t>
-      </w:r>
-      <w:r>
-        <w:rPr>
-          <w:lang w:val="en-GB"/>
-        </w:rPr>
-        <w:t xml:space="preserve"> This feature also allows </w:t>
-      </w:r>
-      <w:r>
-        <w:rPr>
-          <w:lang w:val="en-GB"/>
-        </w:rPr>
-        <w:t>to differentiate uncollected data from collected data.</w:t>
+        <w:t xml:space="preserve"> understand data</w:t>
+      </w:r>
+      <w:r>
+        <w:rPr>
+          <w:lang w:val="en-GB"/>
+        </w:rPr>
+        <w:t xml:space="preserve"> collected.</w:t>
+      </w:r>
+      <w:r>
+        <w:rPr>
+          <w:lang w:val="en-GB"/>
+        </w:rPr>
+        <w:t xml:space="preserve"> </w:t>
       </w:r>
     </w:p>
     <w:p>
@@ -564,7 +564,7 @@
                     </pic:cNvPicPr>
                   </pic:nvPicPr>
                   <pic:blipFill>
-                    <a:blip r:embed="rId6">
+                    <a:blip r:embed="rId7">
                       <a:extLst>
                         <a:ext uri="{28A0092B-C50C-407E-A947-70E740481C1C}">
                           <a14:useLocalDpi xmlns:a14="http://schemas.microsoft.com/office/drawing/2010/main" val="0"/>
@@ -609,14 +609,12 @@
           <w:lang w:val="en-GB"/>
         </w:rPr>
       </w:pPr>
-      <w:proofErr w:type="gramStart"/>
       <w:r>
         <w:rPr>
           <w:lang w:val="en-GB"/>
         </w:rPr>
         <w:t>First of all</w:t>
       </w:r>
-      <w:proofErr w:type="gramEnd"/>
       <w:r>
         <w:rPr>
           <w:lang w:val="en-GB"/>
@@ -693,31 +691,31 @@
         <w:rPr>
           <w:lang w:val="en-GB"/>
         </w:rPr>
-        <w:t>shows all the chambers of commerce from which the data</w:t>
-      </w:r>
-      <w:r>
-        <w:rPr>
-          <w:lang w:val="en-GB"/>
-        </w:rPr>
-        <w:t xml:space="preserve"> </w:t>
-      </w:r>
-      <w:r>
-        <w:rPr>
-          <w:lang w:val="en-GB"/>
-        </w:rPr>
-        <w:t>provide</w:t>
-      </w:r>
-      <w:r>
-        <w:rPr>
-          <w:lang w:val="en-GB"/>
-        </w:rPr>
-        <w:t xml:space="preserve">, you can see where the data was available and which places in France </w:t>
-      </w:r>
-      <w:r>
-        <w:rPr>
-          <w:lang w:val="en-GB"/>
-        </w:rPr>
-        <w:t>traded the most.</w:t>
+        <w:t xml:space="preserve">shows all the </w:t>
+      </w:r>
+      <w:r>
+        <w:rPr>
+          <w:lang w:val="en-GB"/>
+        </w:rPr>
+        <w:t>French regions that provided data, you can see where the data are</w:t>
+      </w:r>
+      <w:r>
+        <w:rPr>
+          <w:lang w:val="en-GB"/>
+        </w:rPr>
+        <w:t xml:space="preserve"> avail</w:t>
+      </w:r>
+      <w:r>
+        <w:rPr>
+          <w:lang w:val="en-GB"/>
+        </w:rPr>
+        <w:t>able</w:t>
+      </w:r>
+      <w:r>
+        <w:rPr>
+          <w:lang w:val="en-GB"/>
+        </w:rPr>
+        <w:t>.</w:t>
       </w:r>
     </w:p>
     <w:p>
@@ -771,7 +769,19 @@
         <w:rPr>
           <w:lang w:val="en-GB"/>
         </w:rPr>
-        <w:t>national sources, local sources, sources from the former colonies, etc</w:t>
+        <w:t>national sources, local s</w:t>
+      </w:r>
+      <w:r>
+        <w:rPr>
+          <w:lang w:val="en-GB"/>
+        </w:rPr>
+        <w:t xml:space="preserve">ources, sources from the </w:t>
+      </w:r>
+      <w:r>
+        <w:rPr>
+          <w:lang w:val="en-GB"/>
+        </w:rPr>
+        <w:t>colonies, etc</w:t>
       </w:r>
       <w:r>
         <w:rPr>
@@ -886,7 +896,19 @@
           <w:lang w:val="en-GB"/>
         </w:rPr>
         <w:br/>
-        <w:t>These types of data show the occurrences (number of flows) of each category of the classification selected for every year.</w:t>
+        <w:t xml:space="preserve">These types of data show the occurrences (number of flows) of each category of the </w:t>
+      </w:r>
+      <w:r>
+        <w:rPr>
+          <w:lang w:val="en-GB"/>
+        </w:rPr>
+        <w:t xml:space="preserve">selected </w:t>
+      </w:r>
+      <w:r>
+        <w:rPr>
+          <w:lang w:val="en-GB"/>
+        </w:rPr>
+        <w:t>classification for every year.</w:t>
       </w:r>
     </w:p>
     <w:p>
@@ -931,7 +953,6 @@
         <w:rPr>
           <w:lang w:val="en-GB"/>
         </w:rPr>
-        <w:lastRenderedPageBreak/>
         <w:t xml:space="preserve">“Sources”, “Orthographic Normalization” and “Simplification” concern the spelling of countries (how it is written in the sources, how </w:t>
       </w:r>
       <w:r>
@@ -985,6 +1006,7 @@
         <w:rPr>
           <w:lang w:val="en-GB"/>
         </w:rPr>
+        <w:lastRenderedPageBreak/>
         <w:t xml:space="preserve">These types of data show </w:t>
       </w:r>
       <w:r>
@@ -1083,195 +1105,79 @@
           <w:lang w:val="en-GB"/>
         </w:rPr>
       </w:pPr>
-    </w:p>
-    <w:p>
-      <w:pPr>
-        <w:rPr>
-          <w:lang w:val="en-GB"/>
-        </w:rPr>
-      </w:pPr>
-    </w:p>
-    <w:p>
-      <w:pPr>
-        <w:rPr>
-          <w:lang w:val="en-GB"/>
-        </w:rPr>
-      </w:pPr>
-    </w:p>
-    <w:p>
-      <w:pPr>
-        <w:rPr>
-          <w:lang w:val="en-GB"/>
-        </w:rPr>
-      </w:pPr>
-    </w:p>
-    <w:p>
-      <w:pPr>
-        <w:rPr>
-          <w:lang w:val="en-GB"/>
-        </w:rPr>
-      </w:pPr>
-    </w:p>
-    <w:p>
-      <w:pPr>
-        <w:rPr>
-          <w:lang w:val="en-GB"/>
-        </w:rPr>
-      </w:pPr>
-    </w:p>
-    <w:p>
-      <w:pPr>
-        <w:rPr>
-          <w:lang w:val="en-GB"/>
-        </w:rPr>
-      </w:pPr>
-    </w:p>
-    <w:p>
-      <w:pPr>
-        <w:rPr>
-          <w:lang w:val="en-GB"/>
-        </w:rPr>
-      </w:pPr>
-    </w:p>
-    <w:p>
-      <w:pPr>
-        <w:rPr>
-          <w:lang w:val="en-GB"/>
-        </w:rPr>
-      </w:pPr>
-    </w:p>
-    <w:p>
-      <w:pPr>
-        <w:rPr>
-          <w:lang w:val="en-GB"/>
-        </w:rPr>
-      </w:pPr>
-    </w:p>
-    <w:p>
-      <w:pPr>
-        <w:rPr>
-          <w:lang w:val="en-GB"/>
-        </w:rPr>
-      </w:pPr>
-    </w:p>
-    <w:p>
-      <w:pPr>
-        <w:rPr>
-          <w:lang w:val="en-GB"/>
-        </w:rPr>
-      </w:pPr>
-    </w:p>
-    <w:p>
-      <w:pPr>
-        <w:rPr>
-          <w:lang w:val="en-GB"/>
-        </w:rPr>
-      </w:pPr>
-    </w:p>
-    <w:p>
-      <w:pPr>
-        <w:rPr>
-          <w:lang w:val="en-GB"/>
-        </w:rPr>
-      </w:pPr>
-    </w:p>
-    <w:p>
-      <w:pPr>
-        <w:rPr>
-          <w:lang w:val="en-GB"/>
-        </w:rPr>
-      </w:pPr>
-    </w:p>
-    <w:p>
-      <w:pPr>
-        <w:rPr>
-          <w:lang w:val="en-GB"/>
-        </w:rPr>
-      </w:pPr>
-    </w:p>
-    <w:p>
-      <w:pPr>
-        <w:rPr>
-          <w:lang w:val="en-GB"/>
-        </w:rPr>
-      </w:pPr>
-    </w:p>
-    <w:p>
-      <w:pPr>
-        <w:rPr>
-          <w:lang w:val="en-GB"/>
-        </w:rPr>
-      </w:pPr>
-    </w:p>
-    <w:p>
-      <w:pPr>
-        <w:rPr>
-          <w:lang w:val="en-GB"/>
-        </w:rPr>
-      </w:pPr>
-    </w:p>
-    <w:p>
-      <w:pPr>
-        <w:rPr>
-          <w:lang w:val="en-GB"/>
-        </w:rPr>
-      </w:pPr>
-    </w:p>
-    <w:p>
-      <w:pPr>
-        <w:rPr>
-          <w:lang w:val="en-GB"/>
-        </w:rPr>
-      </w:pPr>
-    </w:p>
-    <w:p>
-      <w:pPr>
-        <w:rPr>
-          <w:lang w:val="en-GB"/>
-        </w:rPr>
-      </w:pPr>
-    </w:p>
-    <w:p>
-      <w:pPr>
-        <w:rPr>
-          <w:lang w:val="en-GB"/>
-        </w:rPr>
-      </w:pPr>
-    </w:p>
-    <w:p>
-      <w:pPr>
-        <w:rPr>
-          <w:lang w:val="en-GB"/>
-        </w:rPr>
-      </w:pPr>
-    </w:p>
-    <w:p>
-      <w:pPr>
-        <w:rPr>
-          <w:lang w:val="en-GB"/>
-        </w:rPr>
-      </w:pPr>
-    </w:p>
-    <w:p>
-      <w:pPr>
-        <w:rPr>
-          <w:lang w:val="en-GB"/>
-        </w:rPr>
-      </w:pPr>
-    </w:p>
-    <w:p>
-      <w:pPr>
-        <w:rPr>
-          <w:lang w:val="en-GB"/>
-        </w:rPr>
-      </w:pPr>
-    </w:p>
-    <w:p>
-      <w:pPr>
-        <w:rPr>
-          <w:lang w:val="en-GB"/>
-        </w:rPr>
-      </w:pPr>
+      <w:r>
+        <w:rPr>
+          <w:lang w:val="en-GB"/>
+        </w:rPr>
+        <w:t>As an example, if you choose “Direction” as Data type, you will have first the number of directions per year and after that all the different directions with the number of flows for every direction each year.</w:t>
+      </w:r>
+    </w:p>
+    <w:p>
+      <w:pPr>
+        <w:rPr>
+          <w:lang w:val="en-GB"/>
+        </w:rPr>
+      </w:pPr>
+    </w:p>
+    <w:p>
+      <w:pPr>
+        <w:rPr>
+          <w:lang w:val="en-GB"/>
+        </w:rPr>
+      </w:pPr>
+      <w:r>
+        <w:rPr>
+          <w:noProof/>
+        </w:rPr>
+        <w:drawing>
+          <wp:inline distT="0" distB="0" distL="0" distR="0" wp14:anchorId="424CFDCE" wp14:editId="3C985A74">
+            <wp:extent cx="5756910" cy="4342822"/>
+            <wp:effectExtent l="0" t="0" r="8890" b="635"/>
+            <wp:docPr id="16" name="Image 1"/>
+            <wp:cNvGraphicFramePr>
+              <a:graphicFrameLocks xmlns:a="http://schemas.openxmlformats.org/drawingml/2006/main" noChangeAspect="1"/>
+            </wp:cNvGraphicFramePr>
+            <a:graphic xmlns:a="http://schemas.openxmlformats.org/drawingml/2006/main">
+              <a:graphicData uri="http://schemas.openxmlformats.org/drawingml/2006/picture">
+                <pic:pic xmlns:pic="http://schemas.openxmlformats.org/drawingml/2006/picture">
+                  <pic:nvPicPr>
+                    <pic:cNvPr id="0" name="Picture 1"/>
+                    <pic:cNvPicPr>
+                      <a:picLocks noChangeAspect="1" noChangeArrowheads="1"/>
+                    </pic:cNvPicPr>
+                  </pic:nvPicPr>
+                  <pic:blipFill>
+                    <a:blip r:embed="rId8">
+                      <a:extLst>
+                        <a:ext uri="{28A0092B-C50C-407E-A947-70E740481C1C}">
+                          <a14:useLocalDpi xmlns:a14="http://schemas.microsoft.com/office/drawing/2010/main" val="0"/>
+                        </a:ext>
+                      </a:extLst>
+                    </a:blip>
+                    <a:srcRect/>
+                    <a:stretch>
+                      <a:fillRect/>
+                    </a:stretch>
+                  </pic:blipFill>
+                  <pic:spPr bwMode="auto">
+                    <a:xfrm>
+                      <a:off x="0" y="0"/>
+                      <a:ext cx="5756910" cy="4342822"/>
+                    </a:xfrm>
+                    <a:prstGeom prst="rect">
+                      <a:avLst/>
+                    </a:prstGeom>
+                    <a:noFill/>
+                    <a:ln>
+                      <a:noFill/>
+                    </a:ln>
+                  </pic:spPr>
+                </pic:pic>
+              </a:graphicData>
+            </a:graphic>
+          </wp:inline>
+        </w:drawing>
+      </w:r>
     </w:p>
     <w:p>
       <w:pPr>
@@ -1365,6 +1271,7 @@
         <w:rPr>
           <w:lang w:val="en-GB"/>
         </w:rPr>
+        <w:lastRenderedPageBreak/>
         <w:t>Classifications browser</w:t>
       </w:r>
     </w:p>
@@ -1429,7 +1336,7 @@
                     </pic:cNvPicPr>
                   </pic:nvPicPr>
                   <pic:blipFill>
-                    <a:blip r:embed="rId7">
+                    <a:blip r:embed="rId9">
                       <a:extLst>
                         <a:ext uri="{28A0092B-C50C-407E-A947-70E740481C1C}">
                           <a14:useLocalDpi xmlns:a14="http://schemas.microsoft.com/office/drawing/2010/main" val="0"/>
@@ -1496,19 +1403,7 @@
         <w:rPr>
           <w:lang w:val="en-GB"/>
         </w:rPr>
-        <w:t xml:space="preserve">if you want to find out how an item was classified in the </w:t>
-      </w:r>
-      <w:r>
-        <w:rPr>
-          <w:lang w:val="en-GB"/>
-        </w:rPr>
-        <w:t>SITC (Standard Inte</w:t>
-      </w:r>
-      <w:r>
-        <w:rPr>
-          <w:lang w:val="en-GB"/>
-        </w:rPr>
-        <w:t xml:space="preserve">rnational Trade Classification), </w:t>
+        <w:t xml:space="preserve">if you want to find out how an item was classified in the SITC (Standard International Trade Classification), </w:t>
       </w:r>
       <w:r>
         <w:rPr>
@@ -1622,21 +1517,7 @@
         <w:rPr>
           <w:lang w:val="en-GB"/>
         </w:rPr>
-        <w:t xml:space="preserve"> </w:t>
-      </w:r>
-      <w:proofErr w:type="spellStart"/>
-      <w:r>
-        <w:rPr>
-          <w:lang w:val="en-GB"/>
-        </w:rPr>
-        <w:t>en</w:t>
-      </w:r>
-      <w:proofErr w:type="spellEnd"/>
-      <w:r>
-        <w:rPr>
-          <w:lang w:val="en-GB"/>
-        </w:rPr>
-        <w:t xml:space="preserve"> </w:t>
+        <w:t xml:space="preserve"> en </w:t>
       </w:r>
       <w:proofErr w:type="spellStart"/>
       <w:r>
@@ -1688,7 +1569,7 @@
                     </pic:cNvPicPr>
                   </pic:nvPicPr>
                   <pic:blipFill>
-                    <a:blip r:embed="rId8">
+                    <a:blip r:embed="rId10">
                       <a:extLst>
                         <a:ext uri="{28A0092B-C50C-407E-A947-70E740481C1C}">
                           <a14:useLocalDpi xmlns:a14="http://schemas.microsoft.com/office/drawing/2010/main" val="0"/>
@@ -1737,34 +1618,54 @@
         <w:rPr>
           <w:lang w:val="en-GB"/>
         </w:rPr>
+        <w:t xml:space="preserve">You may select SITC EN to see the details concerning the categories, </w:t>
+      </w:r>
+      <w:proofErr w:type="gramStart"/>
+      <w:r>
+        <w:rPr>
+          <w:lang w:val="en-GB"/>
+        </w:rPr>
+        <w:t>their</w:t>
+      </w:r>
+      <w:proofErr w:type="gramEnd"/>
+      <w:r>
+        <w:rPr>
+          <w:lang w:val="en-GB"/>
+        </w:rPr>
+        <w:t xml:space="preserve"> meaning</w:t>
+      </w:r>
+      <w:r>
+        <w:rPr>
+          <w:lang w:val="en-GB"/>
+        </w:rPr>
+        <w:t xml:space="preserve">, and, for example, understand what category n°1 stands for. </w:t>
+      </w:r>
+    </w:p>
+    <w:p>
+      <w:pPr>
+        <w:rPr>
+          <w:lang w:val="en-GB"/>
+        </w:rPr>
+      </w:pPr>
+    </w:p>
+    <w:p>
+      <w:pPr>
+        <w:rPr>
+          <w:lang w:val="en-GB"/>
+        </w:rPr>
+      </w:pPr>
+    </w:p>
+    <w:p>
+      <w:pPr>
+        <w:rPr>
+          <w:lang w:val="en-GB"/>
+        </w:rPr>
+      </w:pPr>
+      <w:r>
+        <w:rPr>
+          <w:lang w:val="en-GB"/>
+        </w:rPr>
         <w:lastRenderedPageBreak/>
-        <w:t xml:space="preserve">You may select SITC EN to see the details concerning the categories, there significations, and, for example, understand what category n°1 stands for. </w:t>
-      </w:r>
-    </w:p>
-    <w:p>
-      <w:pPr>
-        <w:rPr>
-          <w:lang w:val="en-GB"/>
-        </w:rPr>
-      </w:pPr>
-    </w:p>
-    <w:p>
-      <w:pPr>
-        <w:rPr>
-          <w:lang w:val="en-GB"/>
-        </w:rPr>
-      </w:pPr>
-    </w:p>
-    <w:p>
-      <w:pPr>
-        <w:rPr>
-          <w:lang w:val="en-GB"/>
-        </w:rPr>
-      </w:pPr>
-      <w:r>
-        <w:rPr>
-          <w:lang w:val="en-GB"/>
-        </w:rPr>
         <w:t xml:space="preserve">You can also do the same thing with </w:t>
       </w:r>
       <w:r>
@@ -1879,7 +1780,7 @@
                     </pic:cNvPicPr>
                   </pic:nvPicPr>
                   <pic:blipFill>
-                    <a:blip r:embed="rId9">
+                    <a:blip r:embed="rId11">
                       <a:extLst>
                         <a:ext uri="{28A0092B-C50C-407E-A947-70E740481C1C}">
                           <a14:useLocalDpi xmlns:a14="http://schemas.microsoft.com/office/drawing/2010/main" val="0"/>
@@ -1936,202 +1837,337 @@
           <w:lang w:val="en-GB"/>
         </w:rPr>
       </w:pPr>
-    </w:p>
-    <w:p>
-      <w:pPr>
-        <w:rPr>
-          <w:lang w:val="en-GB"/>
-        </w:rPr>
-      </w:pPr>
-    </w:p>
-    <w:p>
-      <w:pPr>
-        <w:rPr>
-          <w:lang w:val="en-GB"/>
-        </w:rPr>
-      </w:pPr>
-    </w:p>
-    <w:p>
-      <w:pPr>
-        <w:rPr>
-          <w:lang w:val="en-GB"/>
-        </w:rPr>
-      </w:pPr>
-    </w:p>
-    <w:p>
-      <w:pPr>
-        <w:rPr>
-          <w:lang w:val="en-GB"/>
-        </w:rPr>
-      </w:pPr>
-    </w:p>
-    <w:p>
-      <w:pPr>
-        <w:rPr>
-          <w:lang w:val="en-GB"/>
-        </w:rPr>
-      </w:pPr>
-    </w:p>
-    <w:p>
-      <w:pPr>
-        <w:rPr>
-          <w:lang w:val="en-GB"/>
-        </w:rPr>
-      </w:pPr>
-    </w:p>
-    <w:p>
-      <w:pPr>
-        <w:rPr>
-          <w:lang w:val="en-GB"/>
-        </w:rPr>
-      </w:pPr>
-    </w:p>
-    <w:p>
-      <w:pPr>
-        <w:rPr>
-          <w:lang w:val="en-GB"/>
-        </w:rPr>
-      </w:pPr>
-    </w:p>
-    <w:p>
-      <w:pPr>
-        <w:rPr>
-          <w:lang w:val="en-GB"/>
-        </w:rPr>
-      </w:pPr>
-    </w:p>
-    <w:p>
-      <w:pPr>
-        <w:rPr>
-          <w:lang w:val="en-GB"/>
-        </w:rPr>
-      </w:pPr>
-    </w:p>
-    <w:p>
-      <w:pPr>
-        <w:rPr>
-          <w:lang w:val="en-GB"/>
-        </w:rPr>
-      </w:pPr>
-    </w:p>
-    <w:p>
-      <w:pPr>
-        <w:rPr>
-          <w:lang w:val="en-GB"/>
-        </w:rPr>
-      </w:pPr>
-    </w:p>
-    <w:p>
-      <w:pPr>
-        <w:rPr>
-          <w:lang w:val="en-GB"/>
-        </w:rPr>
-      </w:pPr>
-    </w:p>
-    <w:p>
-      <w:pPr>
-        <w:rPr>
-          <w:lang w:val="en-GB"/>
-        </w:rPr>
-      </w:pPr>
-    </w:p>
-    <w:p>
-      <w:pPr>
-        <w:rPr>
-          <w:lang w:val="en-GB"/>
-        </w:rPr>
-      </w:pPr>
-    </w:p>
-    <w:p>
-      <w:pPr>
-        <w:rPr>
-          <w:lang w:val="en-GB"/>
-        </w:rPr>
-      </w:pPr>
-    </w:p>
-    <w:p>
-      <w:pPr>
-        <w:rPr>
-          <w:lang w:val="en-GB"/>
-        </w:rPr>
-      </w:pPr>
-    </w:p>
-    <w:p>
-      <w:pPr>
-        <w:rPr>
-          <w:lang w:val="en-GB"/>
-        </w:rPr>
-      </w:pPr>
-    </w:p>
-    <w:p>
-      <w:pPr>
-        <w:rPr>
-          <w:lang w:val="en-GB"/>
-        </w:rPr>
-      </w:pPr>
-    </w:p>
-    <w:p>
-      <w:pPr>
-        <w:rPr>
-          <w:lang w:val="en-GB"/>
-        </w:rPr>
-      </w:pPr>
-    </w:p>
-    <w:p>
-      <w:pPr>
-        <w:rPr>
-          <w:lang w:val="en-GB"/>
-        </w:rPr>
-      </w:pPr>
-    </w:p>
-    <w:p>
-      <w:pPr>
-        <w:rPr>
-          <w:lang w:val="en-GB"/>
-        </w:rPr>
-      </w:pPr>
-    </w:p>
-    <w:p>
-      <w:pPr>
-        <w:rPr>
-          <w:lang w:val="en-GB"/>
-        </w:rPr>
-      </w:pPr>
-    </w:p>
-    <w:p>
-      <w:pPr>
-        <w:rPr>
-          <w:lang w:val="en-GB"/>
-        </w:rPr>
-      </w:pPr>
-    </w:p>
-    <w:p>
-      <w:pPr>
-        <w:rPr>
-          <w:lang w:val="en-GB"/>
-        </w:rPr>
-      </w:pPr>
-    </w:p>
-    <w:p>
-      <w:pPr>
-        <w:rPr>
-          <w:lang w:val="en-GB"/>
-        </w:rPr>
-      </w:pPr>
-    </w:p>
-    <w:p>
-      <w:pPr>
-        <w:rPr>
-          <w:lang w:val="en-GB"/>
-        </w:rPr>
-      </w:pPr>
-    </w:p>
-    <w:p>
-      <w:pPr>
-        <w:rPr>
-          <w:lang w:val="en-GB"/>
-        </w:rPr>
-      </w:pPr>
+      <w:r>
+        <w:rPr>
+          <w:lang w:val="en-GB"/>
+        </w:rPr>
+        <w:t>There are several classification</w:t>
+      </w:r>
+      <w:r>
+        <w:rPr>
+          <w:lang w:val="en-GB"/>
+        </w:rPr>
+        <w:t>s</w:t>
+      </w:r>
+      <w:r>
+        <w:rPr>
+          <w:lang w:val="en-GB"/>
+        </w:rPr>
+        <w:t>, following a hierarchy described bellow</w:t>
+      </w:r>
+      <w:r>
+        <w:rPr>
+          <w:lang w:val="en-GB"/>
+        </w:rPr>
+        <w:t xml:space="preserve"> (for example the normalisation and simplification for merchandises, but it is the same work for countries)</w:t>
+      </w:r>
+      <w:r>
+        <w:rPr>
+          <w:lang w:val="en-GB"/>
+        </w:rPr>
+        <w:t>.</w:t>
+      </w:r>
+    </w:p>
+    <w:p>
+      <w:pPr>
+        <w:rPr>
+          <w:lang w:val="en-GB"/>
+        </w:rPr>
+      </w:pPr>
+    </w:p>
+    <w:p>
+      <w:pPr>
+        <w:jc w:val="center"/>
+        <w:rPr>
+          <w:lang w:val="en-GB"/>
+        </w:rPr>
+      </w:pPr>
+      <w:r>
+        <w:rPr>
+          <w:lang w:val="en-GB"/>
+        </w:rPr>
+        <w:t>Step 1: Orthographic standardization</w:t>
+      </w:r>
+    </w:p>
+    <w:p>
+      <w:pPr>
+        <w:jc w:val="center"/>
+        <w:rPr>
+          <w:lang w:val="en-GB"/>
+        </w:rPr>
+      </w:pPr>
+    </w:p>
+    <w:p>
+      <w:pPr>
+        <w:rPr>
+          <w:lang w:val="en-GB"/>
+        </w:rPr>
+      </w:pPr>
+      <w:r>
+        <w:rPr>
+          <w:lang w:val="en-GB"/>
+        </w:rPr>
+        <w:t xml:space="preserve">In order to regroup some merchandises written in different forms in the sources under a same spelling (for </w:t>
+      </w:r>
+      <w:proofErr w:type="spellStart"/>
+      <w:proofErr w:type="gramStart"/>
+      <w:r>
+        <w:rPr>
+          <w:lang w:val="en-GB"/>
+        </w:rPr>
+        <w:t>exemple</w:t>
+      </w:r>
+      <w:proofErr w:type="spellEnd"/>
+      <w:r>
+        <w:rPr>
+          <w:lang w:val="en-GB"/>
+        </w:rPr>
+        <w:t xml:space="preserve"> :</w:t>
+      </w:r>
+      <w:proofErr w:type="gramEnd"/>
+      <w:r>
+        <w:rPr>
+          <w:lang w:val="en-GB"/>
+        </w:rPr>
+        <w:t xml:space="preserve"> </w:t>
+      </w:r>
+      <w:proofErr w:type="spellStart"/>
+      <w:r>
+        <w:rPr>
+          <w:lang w:val="en-GB"/>
+        </w:rPr>
+        <w:t>alun</w:t>
+      </w:r>
+      <w:proofErr w:type="spellEnd"/>
+      <w:r>
+        <w:rPr>
+          <w:lang w:val="en-GB"/>
+        </w:rPr>
+        <w:t xml:space="preserve">, </w:t>
+      </w:r>
+      <w:proofErr w:type="spellStart"/>
+      <w:r>
+        <w:rPr>
+          <w:lang w:val="en-GB"/>
+        </w:rPr>
+        <w:t>aluns</w:t>
+      </w:r>
+      <w:proofErr w:type="spellEnd"/>
+      <w:r>
+        <w:rPr>
+          <w:lang w:val="en-GB"/>
+        </w:rPr>
+        <w:t xml:space="preserve">, </w:t>
+      </w:r>
+      <w:proofErr w:type="spellStart"/>
+      <w:r>
+        <w:rPr>
+          <w:lang w:val="en-GB"/>
+        </w:rPr>
+        <w:t>Alun</w:t>
+      </w:r>
+      <w:proofErr w:type="spellEnd"/>
+      <w:r>
+        <w:rPr>
+          <w:lang w:val="en-GB"/>
+        </w:rPr>
+        <w:t>, ALUN), we have chosen to standardize the spelling  of merchandises (in the last example, the good spelling is “</w:t>
+      </w:r>
+      <w:proofErr w:type="spellStart"/>
+      <w:r>
+        <w:rPr>
+          <w:lang w:val="en-GB"/>
+        </w:rPr>
+        <w:t>alun</w:t>
+      </w:r>
+      <w:proofErr w:type="spellEnd"/>
+      <w:r>
+        <w:rPr>
+          <w:lang w:val="en-GB"/>
+        </w:rPr>
+        <w:t xml:space="preserve">”). So as to do this standardization, some rules are required to do it properly. You can find all these rules in French in the file “Normalisation </w:t>
+      </w:r>
+      <w:proofErr w:type="gramStart"/>
+      <w:r>
+        <w:rPr>
+          <w:lang w:val="en-GB"/>
+        </w:rPr>
+        <w:t>et</w:t>
+      </w:r>
+      <w:proofErr w:type="gramEnd"/>
+      <w:r>
+        <w:rPr>
+          <w:lang w:val="en-GB"/>
+        </w:rPr>
+        <w:t xml:space="preserve"> simplification </w:t>
+      </w:r>
+      <w:proofErr w:type="spellStart"/>
+      <w:r>
+        <w:rPr>
+          <w:lang w:val="en-GB"/>
+        </w:rPr>
+        <w:t>orthographique</w:t>
+      </w:r>
+      <w:proofErr w:type="spellEnd"/>
+      <w:r>
+        <w:rPr>
+          <w:lang w:val="en-GB"/>
+        </w:rPr>
+        <w:t xml:space="preserve"> des </w:t>
+      </w:r>
+      <w:proofErr w:type="spellStart"/>
+      <w:r>
+        <w:rPr>
+          <w:lang w:val="en-GB"/>
+        </w:rPr>
+        <w:t>marchandises</w:t>
+      </w:r>
+      <w:proofErr w:type="spellEnd"/>
+      <w:r>
+        <w:rPr>
+          <w:lang w:val="en-GB"/>
+        </w:rPr>
+        <w:t>”.</w:t>
+      </w:r>
+    </w:p>
+    <w:p>
+      <w:pPr>
+        <w:rPr>
+          <w:lang w:val="en-GB"/>
+        </w:rPr>
+      </w:pPr>
+    </w:p>
+    <w:p>
+      <w:pPr>
+        <w:rPr>
+          <w:lang w:val="en-GB"/>
+        </w:rPr>
+      </w:pPr>
+      <w:r>
+        <w:rPr>
+          <w:lang w:val="en-GB"/>
+        </w:rPr>
+        <w:t>Thanks to this orthographic standardization, the 50 000 merchandises names represent less than 25 000 standardized names. Obviously, it facilitates the work with the data, as an example to follow the evolution of some merchandises trade.</w:t>
+      </w:r>
+    </w:p>
+    <w:p>
+      <w:pPr>
+        <w:rPr>
+          <w:lang w:val="en-GB"/>
+        </w:rPr>
+      </w:pPr>
+      <w:r>
+        <w:rPr>
+          <w:lang w:val="en-GB"/>
+        </w:rPr>
+        <w:t>However, different standardizations correspond to the same merchandise so it is useful to do a simplification after that standardization.</w:t>
+      </w:r>
+    </w:p>
+    <w:p>
+      <w:pPr>
+        <w:rPr>
+          <w:lang w:val="en-GB"/>
+        </w:rPr>
+      </w:pPr>
+    </w:p>
+    <w:p>
+      <w:pPr>
+        <w:jc w:val="center"/>
+        <w:rPr>
+          <w:lang w:val="en-GB"/>
+        </w:rPr>
+      </w:pPr>
+      <w:r>
+        <w:rPr>
+          <w:lang w:val="en-GB"/>
+        </w:rPr>
+        <w:t xml:space="preserve">Step </w:t>
+      </w:r>
+      <w:proofErr w:type="gramStart"/>
+      <w:r>
+        <w:rPr>
+          <w:lang w:val="en-GB"/>
+        </w:rPr>
+        <w:t>2 :</w:t>
+      </w:r>
+      <w:proofErr w:type="gramEnd"/>
+      <w:r>
+        <w:rPr>
+          <w:lang w:val="en-GB"/>
+        </w:rPr>
+        <w:t xml:space="preserve"> Orthographic simplification</w:t>
+      </w:r>
+    </w:p>
+    <w:p>
+      <w:pPr>
+        <w:jc w:val="center"/>
+        <w:rPr>
+          <w:lang w:val="en-GB"/>
+        </w:rPr>
+      </w:pPr>
+    </w:p>
+    <w:p>
+      <w:pPr>
+        <w:rPr>
+          <w:lang w:val="en-GB"/>
+        </w:rPr>
+      </w:pPr>
+      <w:r>
+        <w:rPr>
+          <w:lang w:val="en-GB"/>
+        </w:rPr>
+        <w:t xml:space="preserve">Orthographic simplification consists to regroup different merchandises standardized under a same designation </w:t>
+      </w:r>
+      <w:r>
+        <w:rPr>
+          <w:b/>
+          <w:lang w:val="en-GB"/>
+        </w:rPr>
+        <w:t>without losing information</w:t>
+      </w:r>
+      <w:r>
+        <w:rPr>
+          <w:lang w:val="en-GB"/>
+        </w:rPr>
+        <w:t>. In fact, this simplification has permitted to reduce the number of merchandises to 18 000.</w:t>
+      </w:r>
+    </w:p>
+    <w:p>
+      <w:pPr>
+        <w:rPr>
+          <w:lang w:val="en-GB"/>
+        </w:rPr>
+      </w:pPr>
+    </w:p>
+    <w:p>
+      <w:pPr>
+        <w:rPr>
+          <w:lang w:val="en-GB"/>
+        </w:rPr>
+      </w:pPr>
+    </w:p>
+    <w:p>
+      <w:pPr>
+        <w:rPr>
+          <w:lang w:val="en-GB"/>
+        </w:rPr>
+      </w:pPr>
+    </w:p>
+    <w:p>
+      <w:pPr>
+        <w:rPr>
+          <w:lang w:val="en-GB"/>
+        </w:rPr>
+      </w:pPr>
+    </w:p>
+    <w:p>
+      <w:pPr>
+        <w:rPr>
+          <w:lang w:val="en-GB"/>
+        </w:rPr>
+      </w:pPr>
+      <w:bookmarkStart w:id="0" w:name="_GoBack"/>
+      <w:bookmarkEnd w:id="0"/>
     </w:p>
     <w:p>
       <w:pPr>
@@ -2148,6 +2184,7 @@
         <w:rPr>
           <w:lang w:val="en-GB"/>
         </w:rPr>
+        <w:lastRenderedPageBreak/>
         <w:t>Indicators</w:t>
       </w:r>
     </w:p>
@@ -2219,7 +2256,7 @@
                     </pic:cNvPicPr>
                   </pic:nvPicPr>
                   <pic:blipFill>
-                    <a:blip r:embed="rId10">
+                    <a:blip r:embed="rId12">
                       <a:extLst>
                         <a:ext uri="{28A0092B-C50C-407E-A947-70E740481C1C}">
                           <a14:useLocalDpi xmlns:a14="http://schemas.microsoft.com/office/drawing/2010/main" val="0"/>
@@ -2416,6 +2453,7 @@
         <w:rPr>
           <w:lang w:val="en-GB"/>
         </w:rPr>
+        <w:lastRenderedPageBreak/>
         <w:t xml:space="preserve">Of course, you can fill </w:t>
       </w:r>
       <w:r>
@@ -2491,7 +2529,7 @@
                     </pic:cNvPicPr>
                   </pic:nvPicPr>
                   <pic:blipFill>
-                    <a:blip r:embed="rId11">
+                    <a:blip r:embed="rId13">
                       <a:extLst>
                         <a:ext uri="{28A0092B-C50C-407E-A947-70E740481C1C}">
                           <a14:useLocalDpi xmlns:a14="http://schemas.microsoft.com/office/drawing/2010/main" val="0"/>
@@ -2644,6 +2682,7 @@
         <w:rPr>
           <w:lang w:val="en-GB"/>
         </w:rPr>
+        <w:lastRenderedPageBreak/>
         <w:t>Additionally</w:t>
       </w:r>
       <w:r>
@@ -2674,21 +2713,7 @@
         <w:rPr>
           <w:lang w:val="en-GB"/>
         </w:rPr>
-        <w:t xml:space="preserve"> exports, you just </w:t>
-      </w:r>
-      <w:proofErr w:type="gramStart"/>
-      <w:r>
-        <w:rPr>
-          <w:lang w:val="en-GB"/>
-        </w:rPr>
-        <w:t>have to</w:t>
-      </w:r>
-      <w:proofErr w:type="gramEnd"/>
-      <w:r>
-        <w:rPr>
-          <w:lang w:val="en-GB"/>
-        </w:rPr>
-        <w:t xml:space="preserve"> select Imports in the criteria « Kind » and « Add the line »; </w:t>
+        <w:t xml:space="preserve"> exports, you just have to select Imports in the criteria « Kind » and « Add the line »; </w:t>
       </w:r>
       <w:r>
         <w:rPr>
@@ -2738,7 +2763,7 @@
                     </pic:cNvPicPr>
                   </pic:nvPicPr>
                   <pic:blipFill>
-                    <a:blip r:embed="rId12">
+                    <a:blip r:embed="rId14">
                       <a:extLst>
                         <a:ext uri="{28A0092B-C50C-407E-A947-70E740481C1C}">
                           <a14:useLocalDpi xmlns:a14="http://schemas.microsoft.com/office/drawing/2010/main" val="0"/>
@@ -2903,6 +2928,7 @@
         <w:rPr>
           <w:lang w:val="en-GB"/>
         </w:rPr>
+        <w:lastRenderedPageBreak/>
         <w:t>Countries n</w:t>
       </w:r>
       <w:r>
@@ -2992,7 +3018,7 @@
                     </pic:cNvPicPr>
                   </pic:nvPicPr>
                   <pic:blipFill>
-                    <a:blip r:embed="rId13">
+                    <a:blip r:embed="rId15">
                       <a:extLst>
                         <a:ext uri="{28A0092B-C50C-407E-A947-70E740481C1C}">
                           <a14:useLocalDpi xmlns:a14="http://schemas.microsoft.com/office/drawing/2010/main" val="0"/>
@@ -3216,7 +3242,7 @@
                     </pic:cNvPicPr>
                   </pic:nvPicPr>
                   <pic:blipFill>
-                    <a:blip r:embed="rId14">
+                    <a:blip r:embed="rId16">
                       <a:extLst>
                         <a:ext uri="{28A0092B-C50C-407E-A947-70E740481C1C}">
                           <a14:useLocalDpi xmlns:a14="http://schemas.microsoft.com/office/drawing/2010/main" val="0"/>
@@ -3283,7 +3309,7 @@
                     </pic:cNvPicPr>
                   </pic:nvPicPr>
                   <pic:blipFill>
-                    <a:blip r:embed="rId15">
+                    <a:blip r:embed="rId17">
                       <a:extLst>
                         <a:ext uri="{28A0092B-C50C-407E-A947-70E740481C1C}">
                           <a14:useLocalDpi xmlns:a14="http://schemas.microsoft.com/office/drawing/2010/main" val="0"/>
@@ -3409,7 +3435,7 @@
                     </pic:cNvPicPr>
                   </pic:nvPicPr>
                   <pic:blipFill>
-                    <a:blip r:embed="rId16">
+                    <a:blip r:embed="rId18">
                       <a:extLst>
                         <a:ext uri="{28A0092B-C50C-407E-A947-70E740481C1C}">
                           <a14:useLocalDpi xmlns:a14="http://schemas.microsoft.com/office/drawing/2010/main" val="0"/>
@@ -3800,8 +3826,6 @@
           <w:lang w:val="en-GB"/>
         </w:rPr>
       </w:pPr>
-      <w:bookmarkStart w:id="0" w:name="_GoBack"/>
-      <w:bookmarkEnd w:id="0"/>
     </w:p>
     <w:p>
       <w:pPr>
@@ -4127,7 +4151,7 @@
                     </pic:cNvPicPr>
                   </pic:nvPicPr>
                   <pic:blipFill>
-                    <a:blip r:embed="rId17">
+                    <a:blip r:embed="rId19">
                       <a:extLst>
                         <a:ext uri="{28A0092B-C50C-407E-A947-70E740481C1C}">
                           <a14:useLocalDpi xmlns:a14="http://schemas.microsoft.com/office/drawing/2010/main" val="0"/>
@@ -4189,13 +4213,7 @@
         <w:rPr>
           <w:lang w:val="en-GB"/>
         </w:rPr>
-        <w:t xml:space="preserve">: </w:t>
-      </w:r>
-      <w:r>
-        <w:rPr>
-          <w:lang w:val="en-GB"/>
-        </w:rPr>
-        <w:t>source type, country, direction, kind (Imports or Exports) and dates.</w:t>
+        <w:t>: source type, country, direction, kind (Imports or Exports) and dates.</w:t>
       </w:r>
     </w:p>
     <w:p>
@@ -4233,31 +4251,7 @@
         <w:rPr>
           <w:lang w:val="en-GB"/>
         </w:rPr>
-        <w:t xml:space="preserve"> </w:t>
-      </w:r>
-      <w:r>
-        <w:rPr>
-          <w:lang w:val="en-GB"/>
-        </w:rPr>
-        <w:t>you selected will appear. For example, we have chosen “simplification” as</w:t>
-      </w:r>
-      <w:r>
-        <w:rPr>
-          <w:lang w:val="en-GB"/>
-        </w:rPr>
-        <w:t xml:space="preserve"> </w:t>
-      </w:r>
-      <w:r>
-        <w:rPr>
-          <w:lang w:val="en-GB"/>
-        </w:rPr>
-        <w:t>products nodes</w:t>
-      </w:r>
-      <w:r>
-        <w:rPr>
-          <w:lang w:val="en-GB"/>
-        </w:rPr>
-        <w:t xml:space="preserve"> without adding any filter.</w:t>
+        <w:t xml:space="preserve"> you selected will appear. For example, we have chosen “simplification” as products nodes without adding any filter.</w:t>
       </w:r>
     </w:p>
     <w:p>
@@ -4328,7 +4322,7 @@
                     </pic:cNvPicPr>
                   </pic:nvPicPr>
                   <pic:blipFill>
-                    <a:blip r:embed="rId18">
+                    <a:blip r:embed="rId20">
                       <a:extLst>
                         <a:ext uri="{28A0092B-C50C-407E-A947-70E740481C1C}">
                           <a14:useLocalDpi xmlns:a14="http://schemas.microsoft.com/office/drawing/2010/main" val="0"/>
@@ -4461,8 +4455,8 @@
 </file>
 
 <file path=word/numbering.xml><?xml version="1.0" encoding="utf-8"?>
-<w:numbering xmlns:wpc="http://schemas.microsoft.com/office/word/2010/wordprocessingCanvas" xmlns:cx="http://schemas.microsoft.com/office/drawing/2014/chartex" xmlns:cx1="http://schemas.microsoft.com/office/drawing/2015/9/8/chartex" xmlns:cx2="http://schemas.microsoft.com/office/drawing/2015/10/21/chartex" xmlns:cx3="http://schemas.microsoft.com/office/drawing/2016/5/9/chartex" xmlns:cx4="http://schemas.microsoft.com/office/drawing/2016/5/10/chartex" xmlns:cx5="http://schemas.microsoft.com/office/drawing/2016/5/11/chartex" xmlns:cx6="http://schemas.microsoft.com/office/drawing/2016/5/12/chartex" xmlns:cx7="http://schemas.microsoft.com/office/drawing/2016/5/13/chartex" xmlns:cx8="http://schemas.microsoft.com/office/drawing/2016/5/14/chartex" xmlns:mc="http://schemas.openxmlformats.org/markup-compatibility/2006" xmlns:aink="http://schemas.microsoft.com/office/drawing/2016/ink" xmlns:am3d="http://schemas.microsoft.com/office/drawing/2017/model3d" xmlns:o="urn:schemas-microsoft-com:office:office" xmlns:r="http://schemas.openxmlformats.org/officeDocument/2006/relationships" xmlns:m="http://schemas.openxmlformats.org/officeDocument/2006/math" xmlns:v="urn:schemas-microsoft-com:vml" xmlns:wp14="http://schemas.microsoft.com/office/word/2010/wordprocessingDrawing" xmlns:wp="http://schemas.openxmlformats.org/drawingml/2006/wordprocessingDrawing" xmlns:w10="urn:schemas-microsoft-com:office:word" xmlns:w="http://schemas.openxmlformats.org/wordprocessingml/2006/main" xmlns:w14="http://schemas.microsoft.com/office/word/2010/wordml" xmlns:w15="http://schemas.microsoft.com/office/word/2012/wordml" xmlns:w16cid="http://schemas.microsoft.com/office/word/2016/wordml/cid" xmlns:w16se="http://schemas.microsoft.com/office/word/2015/wordml/symex" xmlns:wpg="http://schemas.microsoft.com/office/word/2010/wordprocessingGroup" xmlns:wpi="http://schemas.microsoft.com/office/word/2010/wordprocessingInk" xmlns:wne="http://schemas.microsoft.com/office/word/2006/wordml" xmlns:wps="http://schemas.microsoft.com/office/word/2010/wordprocessingShape" mc:Ignorable="w14 w15 w16se w16cid wp14">
-  <w:abstractNum w:abstractNumId="0" w15:restartNumberingAfterBreak="0">
+<w:numbering xmlns:wpc="http://schemas.microsoft.com/office/word/2010/wordprocessingCanvas" xmlns:mo="http://schemas.microsoft.com/office/mac/office/2008/main" xmlns:mc="http://schemas.openxmlformats.org/markup-compatibility/2006" xmlns:mv="urn:schemas-microsoft-com:mac:vml" xmlns:o="urn:schemas-microsoft-com:office:office" xmlns:r="http://schemas.openxmlformats.org/officeDocument/2006/relationships" xmlns:m="http://schemas.openxmlformats.org/officeDocument/2006/math" xmlns:v="urn:schemas-microsoft-com:vml" xmlns:wp14="http://schemas.microsoft.com/office/word/2010/wordprocessingDrawing" xmlns:wp="http://schemas.openxmlformats.org/drawingml/2006/wordprocessingDrawing" xmlns:w10="urn:schemas-microsoft-com:office:word" xmlns:w="http://schemas.openxmlformats.org/wordprocessingml/2006/main" xmlns:w14="http://schemas.microsoft.com/office/word/2010/wordml" xmlns:wpg="http://schemas.microsoft.com/office/word/2010/wordprocessingGroup" xmlns:wpi="http://schemas.microsoft.com/office/word/2010/wordprocessingInk" xmlns:wne="http://schemas.microsoft.com/office/word/2006/wordml" xmlns:wps="http://schemas.microsoft.com/office/word/2010/wordprocessingShape" mc:Ignorable="w14 wp14">
+  <w:abstractNum w:abstractNumId="0">
     <w:nsid w:val="3D535E02"/>
     <w:multiLevelType w:val="hybridMultilevel"/>
     <w:tmpl w:val="5BF2EDB2"/>
@@ -4575,7 +4569,7 @@
       </w:rPr>
     </w:lvl>
   </w:abstractNum>
-  <w:abstractNum w:abstractNumId="1" w15:restartNumberingAfterBreak="0">
+  <w:abstractNum w:abstractNumId="1">
     <w:nsid w:val="4F385C86"/>
     <w:multiLevelType w:val="hybridMultilevel"/>
     <w:tmpl w:val="6510AC48"/>
@@ -4674,7 +4668,7 @@
 </file>
 
 <file path=word/styles.xml><?xml version="1.0" encoding="utf-8"?>
-<w:styles xmlns:mc="http://schemas.openxmlformats.org/markup-compatibility/2006" xmlns:r="http://schemas.openxmlformats.org/officeDocument/2006/relationships" xmlns:w="http://schemas.openxmlformats.org/wordprocessingml/2006/main" xmlns:w14="http://schemas.microsoft.com/office/word/2010/wordml" xmlns:w15="http://schemas.microsoft.com/office/word/2012/wordml" xmlns:w16cid="http://schemas.microsoft.com/office/word/2016/wordml/cid" xmlns:w16se="http://schemas.microsoft.com/office/word/2015/wordml/symex" mc:Ignorable="w14 w15 w16se w16cid">
+<w:styles xmlns:mc="http://schemas.openxmlformats.org/markup-compatibility/2006" xmlns:r="http://schemas.openxmlformats.org/officeDocument/2006/relationships" xmlns:w="http://schemas.openxmlformats.org/wordprocessingml/2006/main" xmlns:w14="http://schemas.microsoft.com/office/word/2010/wordml" mc:Ignorable="w14">
   <w:docDefaults>
     <w:rPrDefault>
       <w:rPr>
@@ -4686,377 +4680,530 @@
     </w:rPrDefault>
     <w:pPrDefault/>
   </w:docDefaults>
-  <w:latentStyles w:defLockedState="0" w:defUIPriority="99" w:defSemiHidden="0" w:defUnhideWhenUsed="0" w:defQFormat="0" w:count="375">
-    <w:lsdException w:name="Normal" w:uiPriority="0" w:qFormat="1"/>
-    <w:lsdException w:name="heading 1" w:uiPriority="9" w:qFormat="1"/>
-    <w:lsdException w:name="heading 2" w:semiHidden="1" w:uiPriority="9" w:unhideWhenUsed="1" w:qFormat="1"/>
-    <w:lsdException w:name="heading 3" w:semiHidden="1" w:uiPriority="9" w:unhideWhenUsed="1" w:qFormat="1"/>
-    <w:lsdException w:name="heading 4" w:semiHidden="1" w:uiPriority="9" w:unhideWhenUsed="1" w:qFormat="1"/>
-    <w:lsdException w:name="heading 5" w:semiHidden="1" w:uiPriority="9" w:unhideWhenUsed="1" w:qFormat="1"/>
-    <w:lsdException w:name="heading 6" w:semiHidden="1" w:uiPriority="9" w:unhideWhenUsed="1" w:qFormat="1"/>
-    <w:lsdException w:name="heading 7" w:semiHidden="1" w:uiPriority="9" w:unhideWhenUsed="1" w:qFormat="1"/>
-    <w:lsdException w:name="heading 8" w:semiHidden="1" w:uiPriority="9" w:unhideWhenUsed="1" w:qFormat="1"/>
-    <w:lsdException w:name="heading 9" w:semiHidden="1" w:uiPriority="9" w:unhideWhenUsed="1" w:qFormat="1"/>
-    <w:lsdException w:name="index 1" w:semiHidden="1" w:unhideWhenUsed="1"/>
-    <w:lsdException w:name="index 2" w:semiHidden="1" w:unhideWhenUsed="1"/>
-    <w:lsdException w:name="index 3" w:semiHidden="1" w:unhideWhenUsed="1"/>
-    <w:lsdException w:name="index 4" w:semiHidden="1" w:unhideWhenUsed="1"/>
-    <w:lsdException w:name="index 5" w:semiHidden="1" w:unhideWhenUsed="1"/>
-    <w:lsdException w:name="index 6" w:semiHidden="1" w:unhideWhenUsed="1"/>
-    <w:lsdException w:name="index 7" w:semiHidden="1" w:unhideWhenUsed="1"/>
-    <w:lsdException w:name="index 8" w:semiHidden="1" w:unhideWhenUsed="1"/>
-    <w:lsdException w:name="index 9" w:semiHidden="1" w:unhideWhenUsed="1"/>
-    <w:lsdException w:name="toc 1" w:semiHidden="1" w:uiPriority="39" w:unhideWhenUsed="1"/>
-    <w:lsdException w:name="toc 2" w:semiHidden="1" w:uiPriority="39" w:unhideWhenUsed="1"/>
-    <w:lsdException w:name="toc 3" w:semiHidden="1" w:uiPriority="39" w:unhideWhenUsed="1"/>
-    <w:lsdException w:name="toc 4" w:semiHidden="1" w:uiPriority="39" w:unhideWhenUsed="1"/>
-    <w:lsdException w:name="toc 5" w:semiHidden="1" w:uiPriority="39" w:unhideWhenUsed="1"/>
-    <w:lsdException w:name="toc 6" w:semiHidden="1" w:uiPriority="39" w:unhideWhenUsed="1"/>
-    <w:lsdException w:name="toc 7" w:semiHidden="1" w:uiPriority="39" w:unhideWhenUsed="1"/>
-    <w:lsdException w:name="toc 8" w:semiHidden="1" w:uiPriority="39" w:unhideWhenUsed="1"/>
-    <w:lsdException w:name="toc 9" w:semiHidden="1" w:uiPriority="39" w:unhideWhenUsed="1"/>
-    <w:lsdException w:name="Normal Indent" w:semiHidden="1" w:unhideWhenUsed="1"/>
-    <w:lsdException w:name="footnote text" w:semiHidden="1" w:unhideWhenUsed="1"/>
-    <w:lsdException w:name="annotation text" w:semiHidden="1" w:unhideWhenUsed="1"/>
-    <w:lsdException w:name="header" w:semiHidden="1" w:unhideWhenUsed="1"/>
-    <w:lsdException w:name="footer" w:semiHidden="1" w:unhideWhenUsed="1"/>
-    <w:lsdException w:name="index heading" w:semiHidden="1" w:unhideWhenUsed="1"/>
-    <w:lsdException w:name="caption" w:semiHidden="1" w:uiPriority="35" w:unhideWhenUsed="1" w:qFormat="1"/>
-    <w:lsdException w:name="table of figures" w:semiHidden="1" w:unhideWhenUsed="1"/>
-    <w:lsdException w:name="envelope address" w:semiHidden="1" w:unhideWhenUsed="1"/>
-    <w:lsdException w:name="envelope return" w:semiHidden="1" w:unhideWhenUsed="1"/>
-    <w:lsdException w:name="footnote reference" w:semiHidden="1" w:unhideWhenUsed="1"/>
-    <w:lsdException w:name="annotation reference" w:semiHidden="1" w:unhideWhenUsed="1"/>
-    <w:lsdException w:name="line number" w:semiHidden="1" w:unhideWhenUsed="1"/>
-    <w:lsdException w:name="page number" w:semiHidden="1" w:unhideWhenUsed="1"/>
-    <w:lsdException w:name="endnote reference" w:semiHidden="1" w:unhideWhenUsed="1"/>
-    <w:lsdException w:name="endnote text" w:semiHidden="1" w:unhideWhenUsed="1"/>
-    <w:lsdException w:name="table of authorities" w:semiHidden="1" w:unhideWhenUsed="1"/>
-    <w:lsdException w:name="macro" w:semiHidden="1" w:unhideWhenUsed="1"/>
-    <w:lsdException w:name="toa heading" w:semiHidden="1" w:unhideWhenUsed="1"/>
-    <w:lsdException w:name="List" w:semiHidden="1" w:unhideWhenUsed="1"/>
-    <w:lsdException w:name="List Bullet" w:semiHidden="1" w:unhideWhenUsed="1"/>
-    <w:lsdException w:name="List Number" w:semiHidden="1" w:unhideWhenUsed="1"/>
-    <w:lsdException w:name="List 2" w:semiHidden="1" w:unhideWhenUsed="1"/>
-    <w:lsdException w:name="List 3" w:semiHidden="1" w:unhideWhenUsed="1"/>
-    <w:lsdException w:name="List 4" w:semiHidden="1" w:unhideWhenUsed="1"/>
-    <w:lsdException w:name="List 5" w:semiHidden="1" w:unhideWhenUsed="1"/>
-    <w:lsdException w:name="List Bullet 2" w:semiHidden="1" w:unhideWhenUsed="1"/>
-    <w:lsdException w:name="List Bullet 3" w:semiHidden="1" w:unhideWhenUsed="1"/>
-    <w:lsdException w:name="List Bullet 4" w:semiHidden="1" w:unhideWhenUsed="1"/>
-    <w:lsdException w:name="List Bullet 5" w:semiHidden="1" w:unhideWhenUsed="1"/>
-    <w:lsdException w:name="List Number 2" w:semiHidden="1" w:unhideWhenUsed="1"/>
-    <w:lsdException w:name="List Number 3" w:semiHidden="1" w:unhideWhenUsed="1"/>
-    <w:lsdException w:name="List Number 4" w:semiHidden="1" w:unhideWhenUsed="1"/>
-    <w:lsdException w:name="List Number 5" w:semiHidden="1" w:unhideWhenUsed="1"/>
-    <w:lsdException w:name="Title" w:uiPriority="10" w:qFormat="1"/>
-    <w:lsdException w:name="Closing" w:semiHidden="1" w:unhideWhenUsed="1"/>
-    <w:lsdException w:name="Signature" w:semiHidden="1" w:unhideWhenUsed="1"/>
-    <w:lsdException w:name="Default Paragraph Font" w:semiHidden="1" w:uiPriority="1" w:unhideWhenUsed="1"/>
-    <w:lsdException w:name="Body Text" w:semiHidden="1" w:unhideWhenUsed="1"/>
-    <w:lsdException w:name="Body Text Indent" w:semiHidden="1" w:unhideWhenUsed="1"/>
-    <w:lsdException w:name="List Continue" w:semiHidden="1" w:unhideWhenUsed="1"/>
-    <w:lsdException w:name="List Continue 2" w:semiHidden="1" w:unhideWhenUsed="1"/>
-    <w:lsdException w:name="List Continue 3" w:semiHidden="1" w:unhideWhenUsed="1"/>
-    <w:lsdException w:name="List Continue 4" w:semiHidden="1" w:unhideWhenUsed="1"/>
-    <w:lsdException w:name="List Continue 5" w:semiHidden="1" w:unhideWhenUsed="1"/>
-    <w:lsdException w:name="Message Header" w:semiHidden="1" w:unhideWhenUsed="1"/>
-    <w:lsdException w:name="Subtitle" w:uiPriority="11" w:qFormat="1"/>
-    <w:lsdException w:name="Salutation" w:semiHidden="1" w:unhideWhenUsed="1"/>
-    <w:lsdException w:name="Date" w:semiHidden="1" w:unhideWhenUsed="1"/>
-    <w:lsdException w:name="Body Text First Indent" w:semiHidden="1" w:unhideWhenUsed="1"/>
-    <w:lsdException w:name="Body Text First Indent 2" w:semiHidden="1" w:unhideWhenUsed="1"/>
-    <w:lsdException w:name="Note Heading" w:semiHidden="1" w:unhideWhenUsed="1"/>
-    <w:lsdException w:name="Body Text 2" w:semiHidden="1" w:unhideWhenUsed="1"/>
-    <w:lsdException w:name="Body Text 3" w:semiHidden="1" w:unhideWhenUsed="1"/>
-    <w:lsdException w:name="Body Text Indent 2" w:semiHidden="1" w:unhideWhenUsed="1"/>
-    <w:lsdException w:name="Body Text Indent 3" w:semiHidden="1" w:unhideWhenUsed="1"/>
-    <w:lsdException w:name="Block Text" w:semiHidden="1" w:unhideWhenUsed="1"/>
-    <w:lsdException w:name="Hyperlink" w:semiHidden="1" w:unhideWhenUsed="1"/>
-    <w:lsdException w:name="FollowedHyperlink" w:semiHidden="1" w:unhideWhenUsed="1"/>
-    <w:lsdException w:name="Strong" w:uiPriority="22" w:qFormat="1"/>
-    <w:lsdException w:name="Emphasis" w:uiPriority="20" w:qFormat="1"/>
-    <w:lsdException w:name="Document Map" w:semiHidden="1" w:unhideWhenUsed="1"/>
-    <w:lsdException w:name="Plain Text" w:semiHidden="1" w:unhideWhenUsed="1"/>
-    <w:lsdException w:name="E-mail Signature" w:semiHidden="1" w:unhideWhenUsed="1"/>
-    <w:lsdException w:name="HTML Top of Form" w:semiHidden="1" w:unhideWhenUsed="1"/>
-    <w:lsdException w:name="HTML Bottom of Form" w:semiHidden="1" w:unhideWhenUsed="1"/>
-    <w:lsdException w:name="Normal (Web)" w:semiHidden="1" w:unhideWhenUsed="1"/>
-    <w:lsdException w:name="HTML Acronym" w:semiHidden="1" w:unhideWhenUsed="1"/>
-    <w:lsdException w:name="HTML Address" w:semiHidden="1" w:unhideWhenUsed="1"/>
-    <w:lsdException w:name="HTML Cite" w:semiHidden="1" w:unhideWhenUsed="1"/>
-    <w:lsdException w:name="HTML Code" w:semiHidden="1" w:unhideWhenUsed="1"/>
-    <w:lsdException w:name="HTML Definition" w:semiHidden="1" w:unhideWhenUsed="1"/>
-    <w:lsdException w:name="HTML Keyboard" w:semiHidden="1" w:unhideWhenUsed="1"/>
-    <w:lsdException w:name="HTML Preformatted" w:semiHidden="1" w:unhideWhenUsed="1"/>
-    <w:lsdException w:name="HTML Sample" w:semiHidden="1" w:unhideWhenUsed="1"/>
-    <w:lsdException w:name="HTML Typewriter" w:semiHidden="1" w:unhideWhenUsed="1"/>
-    <w:lsdException w:name="HTML Variable" w:semiHidden="1" w:unhideWhenUsed="1"/>
-    <w:lsdException w:name="Normal Table" w:semiHidden="1" w:unhideWhenUsed="1"/>
-    <w:lsdException w:name="annotation subject" w:semiHidden="1" w:unhideWhenUsed="1"/>
-    <w:lsdException w:name="No List" w:semiHidden="1" w:unhideWhenUsed="1"/>
-    <w:lsdException w:name="Outline List 1" w:semiHidden="1" w:unhideWhenUsed="1"/>
-    <w:lsdException w:name="Outline List 2" w:semiHidden="1" w:unhideWhenUsed="1"/>
-    <w:lsdException w:name="Outline List 3" w:semiHidden="1" w:unhideWhenUsed="1"/>
-    <w:lsdException w:name="Table Simple 1" w:semiHidden="1" w:unhideWhenUsed="1"/>
-    <w:lsdException w:name="Table Simple 2" w:semiHidden="1" w:unhideWhenUsed="1"/>
-    <w:lsdException w:name="Table Simple 3" w:semiHidden="1" w:unhideWhenUsed="1"/>
-    <w:lsdException w:name="Table Classic 1" w:semiHidden="1" w:unhideWhenUsed="1"/>
-    <w:lsdException w:name="Table Classic 2" w:semiHidden="1" w:unhideWhenUsed="1"/>
-    <w:lsdException w:name="Table Classic 3" w:semiHidden="1" w:unhideWhenUsed="1"/>
-    <w:lsdException w:name="Table Classic 4" w:semiHidden="1" w:unhideWhenUsed="1"/>
-    <w:lsdException w:name="Table Colorful 1" w:semiHidden="1" w:unhideWhenUsed="1"/>
-    <w:lsdException w:name="Table Colorful 2" w:semiHidden="1" w:unhideWhenUsed="1"/>
-    <w:lsdException w:name="Table Colorful 3" w:semiHidden="1" w:unhideWhenUsed="1"/>
-    <w:lsdException w:name="Table Columns 1" w:semiHidden="1" w:unhideWhenUsed="1"/>
-    <w:lsdException w:name="Table Columns 2" w:semiHidden="1" w:unhideWhenUsed="1"/>
-    <w:lsdException w:name="Table Columns 3" w:semiHidden="1" w:unhideWhenUsed="1"/>
-    <w:lsdException w:name="Table Columns 4" w:semiHidden="1" w:unhideWhenUsed="1"/>
-    <w:lsdException w:name="Table Columns 5" w:semiHidden="1" w:unhideWhenUsed="1"/>
-    <w:lsdException w:name="Table Grid 1" w:semiHidden="1" w:unhideWhenUsed="1"/>
-    <w:lsdException w:name="Table Grid 2" w:semiHidden="1" w:unhideWhenUsed="1"/>
-    <w:lsdException w:name="Table Grid 3" w:semiHidden="1" w:unhideWhenUsed="1"/>
-    <w:lsdException w:name="Table Grid 4" w:semiHidden="1" w:unhideWhenUsed="1"/>
-    <w:lsdException w:name="Table Grid 5" w:semiHidden="1" w:unhideWhenUsed="1"/>
-    <w:lsdException w:name="Table Grid 6" w:semiHidden="1" w:unhideWhenUsed="1"/>
-    <w:lsdException w:name="Table Grid 7" w:semiHidden="1" w:unhideWhenUsed="1"/>
-    <w:lsdException w:name="Table Grid 8" w:semiHidden="1" w:unhideWhenUsed="1"/>
-    <w:lsdException w:name="Table List 1" w:semiHidden="1" w:unhideWhenUsed="1"/>
-    <w:lsdException w:name="Table List 2" w:semiHidden="1" w:unhideWhenUsed="1"/>
-    <w:lsdException w:name="Table List 3" w:semiHidden="1" w:unhideWhenUsed="1"/>
-    <w:lsdException w:name="Table List 4" w:semiHidden="1" w:unhideWhenUsed="1"/>
-    <w:lsdException w:name="Table List 5" w:semiHidden="1" w:unhideWhenUsed="1"/>
-    <w:lsdException w:name="Table List 6" w:semiHidden="1" w:unhideWhenUsed="1"/>
-    <w:lsdException w:name="Table List 7" w:semiHidden="1" w:unhideWhenUsed="1"/>
-    <w:lsdException w:name="Table List 8" w:semiHidden="1" w:unhideWhenUsed="1"/>
-    <w:lsdException w:name="Table 3D effects 1" w:semiHidden="1" w:unhideWhenUsed="1"/>
-    <w:lsdException w:name="Table 3D effects 2" w:semiHidden="1" w:unhideWhenUsed="1"/>
-    <w:lsdException w:name="Table 3D effects 3" w:semiHidden="1" w:unhideWhenUsed="1"/>
-    <w:lsdException w:name="Table Contemporary" w:semiHidden="1" w:unhideWhenUsed="1"/>
-    <w:lsdException w:name="Table Elegant" w:semiHidden="1" w:unhideWhenUsed="1"/>
-    <w:lsdException w:name="Table Professional" w:semiHidden="1" w:unhideWhenUsed="1"/>
-    <w:lsdException w:name="Table Subtle 1" w:semiHidden="1" w:unhideWhenUsed="1"/>
-    <w:lsdException w:name="Table Subtle 2" w:semiHidden="1" w:unhideWhenUsed="1"/>
-    <w:lsdException w:name="Table Web 1" w:semiHidden="1" w:unhideWhenUsed="1"/>
-    <w:lsdException w:name="Table Web 2" w:semiHidden="1" w:unhideWhenUsed="1"/>
-    <w:lsdException w:name="Table Web 3" w:semiHidden="1" w:unhideWhenUsed="1"/>
-    <w:lsdException w:name="Balloon Text" w:semiHidden="1" w:unhideWhenUsed="1"/>
-    <w:lsdException w:name="Table Grid" w:uiPriority="59"/>
-    <w:lsdException w:name="Table Theme" w:semiHidden="1" w:unhideWhenUsed="1"/>
-    <w:lsdException w:name="Placeholder Text" w:semiHidden="1"/>
-    <w:lsdException w:name="No Spacing" w:uiPriority="1" w:qFormat="1"/>
-    <w:lsdException w:name="Light Shading" w:uiPriority="60"/>
-    <w:lsdException w:name="Light List" w:uiPriority="61"/>
-    <w:lsdException w:name="Light Grid" w:uiPriority="62"/>
-    <w:lsdException w:name="Medium Shading 1" w:uiPriority="63"/>
-    <w:lsdException w:name="Medium Shading 2" w:uiPriority="64"/>
-    <w:lsdException w:name="Medium List 1" w:uiPriority="65"/>
-    <w:lsdException w:name="Medium List 2" w:uiPriority="66"/>
-    <w:lsdException w:name="Medium Grid 1" w:uiPriority="67"/>
-    <w:lsdException w:name="Medium Grid 2" w:uiPriority="68"/>
-    <w:lsdException w:name="Medium Grid 3" w:uiPriority="69"/>
-    <w:lsdException w:name="Dark List" w:uiPriority="70"/>
-    <w:lsdException w:name="Colorful Shading" w:uiPriority="71"/>
-    <w:lsdException w:name="Colorful List" w:uiPriority="72"/>
-    <w:lsdException w:name="Colorful Grid" w:uiPriority="73"/>
-    <w:lsdException w:name="Light Shading Accent 1" w:uiPriority="60"/>
-    <w:lsdException w:name="Light List Accent 1" w:uiPriority="61"/>
-    <w:lsdException w:name="Light Grid Accent 1" w:uiPriority="62"/>
-    <w:lsdException w:name="Medium Shading 1 Accent 1" w:uiPriority="63"/>
-    <w:lsdException w:name="Medium Shading 2 Accent 1" w:uiPriority="64"/>
-    <w:lsdException w:name="Medium List 1 Accent 1" w:uiPriority="65"/>
-    <w:lsdException w:name="Revision" w:semiHidden="1"/>
-    <w:lsdException w:name="List Paragraph" w:uiPriority="34" w:qFormat="1"/>
-    <w:lsdException w:name="Quote" w:uiPriority="29" w:qFormat="1"/>
-    <w:lsdException w:name="Intense Quote" w:uiPriority="30" w:qFormat="1"/>
-    <w:lsdException w:name="Medium List 2 Accent 1" w:uiPriority="66"/>
-    <w:lsdException w:name="Medium Grid 1 Accent 1" w:uiPriority="67"/>
-    <w:lsdException w:name="Medium Grid 2 Accent 1" w:uiPriority="68"/>
-    <w:lsdException w:name="Medium Grid 3 Accent 1" w:uiPriority="69"/>
-    <w:lsdException w:name="Dark List Accent 1" w:uiPriority="70"/>
-    <w:lsdException w:name="Colorful Shading Accent 1" w:uiPriority="71"/>
-    <w:lsdException w:name="Colorful List Accent 1" w:uiPriority="72"/>
-    <w:lsdException w:name="Colorful Grid Accent 1" w:uiPriority="73"/>
-    <w:lsdException w:name="Light Shading Accent 2" w:uiPriority="60"/>
-    <w:lsdException w:name="Light List Accent 2" w:uiPriority="61"/>
-    <w:lsdException w:name="Light Grid Accent 2" w:uiPriority="62"/>
-    <w:lsdException w:name="Medium Shading 1 Accent 2" w:uiPriority="63"/>
-    <w:lsdException w:name="Medium Shading 2 Accent 2" w:uiPriority="64"/>
-    <w:lsdException w:name="Medium List 1 Accent 2" w:uiPriority="65"/>
-    <w:lsdException w:name="Medium List 2 Accent 2" w:uiPriority="66"/>
-    <w:lsdException w:name="Medium Grid 1 Accent 2" w:uiPriority="67"/>
-    <w:lsdException w:name="Medium Grid 2 Accent 2" w:uiPriority="68"/>
-    <w:lsdException w:name="Medium Grid 3 Accent 2" w:uiPriority="69"/>
-    <w:lsdException w:name="Dark List Accent 2" w:uiPriority="70"/>
-    <w:lsdException w:name="Colorful Shading Accent 2" w:uiPriority="71"/>
-    <w:lsdException w:name="Colorful List Accent 2" w:uiPriority="72"/>
-    <w:lsdException w:name="Colorful Grid Accent 2" w:uiPriority="73"/>
-    <w:lsdException w:name="Light Shading Accent 3" w:uiPriority="60"/>
-    <w:lsdException w:name="Light List Accent 3" w:uiPriority="61"/>
-    <w:lsdException w:name="Light Grid Accent 3" w:uiPriority="62"/>
-    <w:lsdException w:name="Medium Shading 1 Accent 3" w:uiPriority="63"/>
-    <w:lsdException w:name="Medium Shading 2 Accent 3" w:uiPriority="64"/>
-    <w:lsdException w:name="Medium List 1 Accent 3" w:uiPriority="65"/>
-    <w:lsdException w:name="Medium List 2 Accent 3" w:uiPriority="66"/>
-    <w:lsdException w:name="Medium Grid 1 Accent 3" w:uiPriority="67"/>
-    <w:lsdException w:name="Medium Grid 2 Accent 3" w:uiPriority="68"/>
-    <w:lsdException w:name="Medium Grid 3 Accent 3" w:uiPriority="69"/>
-    <w:lsdException w:name="Dark List Accent 3" w:uiPriority="70"/>
-    <w:lsdException w:name="Colorful Shading Accent 3" w:uiPriority="71"/>
-    <w:lsdException w:name="Colorful List Accent 3" w:uiPriority="72"/>
-    <w:lsdException w:name="Colorful Grid Accent 3" w:uiPriority="73"/>
-    <w:lsdException w:name="Light Shading Accent 4" w:uiPriority="60"/>
-    <w:lsdException w:name="Light List Accent 4" w:uiPriority="61"/>
-    <w:lsdException w:name="Light Grid Accent 4" w:uiPriority="62"/>
-    <w:lsdException w:name="Medium Shading 1 Accent 4" w:uiPriority="63"/>
-    <w:lsdException w:name="Medium Shading 2 Accent 4" w:uiPriority="64"/>
-    <w:lsdException w:name="Medium List 1 Accent 4" w:uiPriority="65"/>
-    <w:lsdException w:name="Medium List 2 Accent 4" w:uiPriority="66"/>
-    <w:lsdException w:name="Medium Grid 1 Accent 4" w:uiPriority="67"/>
-    <w:lsdException w:name="Medium Grid 2 Accent 4" w:uiPriority="68"/>
-    <w:lsdException w:name="Medium Grid 3 Accent 4" w:uiPriority="69"/>
-    <w:lsdException w:name="Dark List Accent 4" w:uiPriority="70"/>
-    <w:lsdException w:name="Colorful Shading Accent 4" w:uiPriority="71"/>
-    <w:lsdException w:name="Colorful List Accent 4" w:uiPriority="72"/>
-    <w:lsdException w:name="Colorful Grid Accent 4" w:uiPriority="73"/>
-    <w:lsdException w:name="Light Shading Accent 5" w:uiPriority="60"/>
-    <w:lsdException w:name="Light List Accent 5" w:uiPriority="61"/>
-    <w:lsdException w:name="Light Grid Accent 5" w:uiPriority="62"/>
-    <w:lsdException w:name="Medium Shading 1 Accent 5" w:uiPriority="63"/>
-    <w:lsdException w:name="Medium Shading 2 Accent 5" w:uiPriority="64"/>
-    <w:lsdException w:name="Medium List 1 Accent 5" w:uiPriority="65"/>
-    <w:lsdException w:name="Medium List 2 Accent 5" w:uiPriority="66"/>
-    <w:lsdException w:name="Medium Grid 1 Accent 5" w:uiPriority="67"/>
-    <w:lsdException w:name="Medium Grid 2 Accent 5" w:uiPriority="68"/>
-    <w:lsdException w:name="Medium Grid 3 Accent 5" w:uiPriority="69"/>
-    <w:lsdException w:name="Dark List Accent 5" w:uiPriority="70"/>
-    <w:lsdException w:name="Colorful Shading Accent 5" w:uiPriority="71"/>
-    <w:lsdException w:name="Colorful List Accent 5" w:uiPriority="72"/>
-    <w:lsdException w:name="Colorful Grid Accent 5" w:uiPriority="73"/>
-    <w:lsdException w:name="Light Shading Accent 6" w:uiPriority="60"/>
-    <w:lsdException w:name="Light List Accent 6" w:uiPriority="61"/>
-    <w:lsdException w:name="Light Grid Accent 6" w:uiPriority="62"/>
-    <w:lsdException w:name="Medium Shading 1 Accent 6" w:uiPriority="63"/>
-    <w:lsdException w:name="Medium Shading 2 Accent 6" w:uiPriority="64"/>
-    <w:lsdException w:name="Medium List 1 Accent 6" w:uiPriority="65"/>
-    <w:lsdException w:name="Medium List 2 Accent 6" w:uiPriority="66"/>
-    <w:lsdException w:name="Medium Grid 1 Accent 6" w:uiPriority="67"/>
-    <w:lsdException w:name="Medium Grid 2 Accent 6" w:uiPriority="68"/>
-    <w:lsdException w:name="Medium Grid 3 Accent 6" w:uiPriority="69"/>
-    <w:lsdException w:name="Dark List Accent 6" w:uiPriority="70"/>
-    <w:lsdException w:name="Colorful Shading Accent 6" w:uiPriority="71"/>
-    <w:lsdException w:name="Colorful List Accent 6" w:uiPriority="72"/>
-    <w:lsdException w:name="Colorful Grid Accent 6" w:uiPriority="73"/>
-    <w:lsdException w:name="Subtle Emphasis" w:uiPriority="19" w:qFormat="1"/>
-    <w:lsdException w:name="Intense Emphasis" w:uiPriority="21" w:qFormat="1"/>
-    <w:lsdException w:name="Subtle Reference" w:uiPriority="31" w:qFormat="1"/>
-    <w:lsdException w:name="Intense Reference" w:uiPriority="32" w:qFormat="1"/>
-    <w:lsdException w:name="Book Title" w:uiPriority="33" w:qFormat="1"/>
-    <w:lsdException w:name="Bibliography" w:semiHidden="1" w:uiPriority="37" w:unhideWhenUsed="1"/>
-    <w:lsdException w:name="TOC Heading" w:semiHidden="1" w:uiPriority="39" w:unhideWhenUsed="1" w:qFormat="1"/>
-    <w:lsdException w:name="Grid Table Light" w:semiHidden="1" w:unhideWhenUsed="1"/>
-    <w:lsdException w:name="Grid Table 1 Light" w:semiHidden="1" w:unhideWhenUsed="1"/>
-    <w:lsdException w:name="Grid Table 2" w:semiHidden="1" w:unhideWhenUsed="1"/>
-    <w:lsdException w:name="Grid Table 3" w:semiHidden="1" w:unhideWhenUsed="1"/>
-    <w:lsdException w:name="Grid Table 4" w:uiPriority="49"/>
-    <w:lsdException w:name="Grid Table 5 Dark" w:uiPriority="50"/>
-    <w:lsdException w:name="Grid Table 6 Colorful" w:uiPriority="51"/>
-    <w:lsdException w:name="Grid Table 7 Colorful" w:uiPriority="52"/>
-    <w:lsdException w:name="Grid Table 1 Light Accent 1" w:uiPriority="46"/>
-    <w:lsdException w:name="Grid Table 2 Accent 1" w:uiPriority="47"/>
-    <w:lsdException w:name="Grid Table 3 Accent 1" w:uiPriority="48"/>
-    <w:lsdException w:name="Grid Table 4 Accent 1" w:uiPriority="49"/>
-    <w:lsdException w:name="Grid Table 5 Dark Accent 1" w:uiPriority="50"/>
-    <w:lsdException w:name="Grid Table 6 Colorful Accent 1" w:uiPriority="51"/>
-    <w:lsdException w:name="Grid Table 7 Colorful Accent 1" w:uiPriority="52"/>
-    <w:lsdException w:name="Grid Table 1 Light Accent 2" w:uiPriority="46"/>
-    <w:lsdException w:name="Grid Table 2 Accent 2" w:uiPriority="47"/>
-    <w:lsdException w:name="Grid Table 3 Accent 2" w:uiPriority="48"/>
-    <w:lsdException w:name="Grid Table 4 Accent 2" w:uiPriority="49"/>
-    <w:lsdException w:name="Grid Table 5 Dark Accent 2" w:uiPriority="50"/>
-    <w:lsdException w:name="Grid Table 6 Colorful Accent 2" w:uiPriority="51"/>
-    <w:lsdException w:name="Grid Table 7 Colorful Accent 2" w:uiPriority="52"/>
-    <w:lsdException w:name="Grid Table 1 Light Accent 3" w:uiPriority="46"/>
-    <w:lsdException w:name="Grid Table 2 Accent 3" w:uiPriority="47"/>
-    <w:lsdException w:name="Grid Table 3 Accent 3" w:uiPriority="48"/>
-    <w:lsdException w:name="Grid Table 4 Accent 3" w:uiPriority="49"/>
-    <w:lsdException w:name="Grid Table 5 Dark Accent 3" w:uiPriority="50"/>
-    <w:lsdException w:name="Grid Table 6 Colorful Accent 3" w:uiPriority="51"/>
-    <w:lsdException w:name="Grid Table 7 Colorful Accent 3" w:uiPriority="52"/>
-    <w:lsdException w:name="Grid Table 1 Light Accent 4" w:uiPriority="46"/>
-    <w:lsdException w:name="Grid Table 2 Accent 4" w:uiPriority="47"/>
-    <w:lsdException w:name="Grid Table 3 Accent 4" w:uiPriority="48"/>
-    <w:lsdException w:name="Grid Table 4 Accent 4" w:uiPriority="49"/>
-    <w:lsdException w:name="Grid Table 5 Dark Accent 4" w:uiPriority="50"/>
-    <w:lsdException w:name="Grid Table 6 Colorful Accent 4" w:uiPriority="51"/>
-    <w:lsdException w:name="Grid Table 7 Colorful Accent 4" w:uiPriority="52"/>
-    <w:lsdException w:name="Grid Table 1 Light Accent 5" w:uiPriority="46"/>
-    <w:lsdException w:name="Grid Table 2 Accent 5" w:uiPriority="47"/>
-    <w:lsdException w:name="Grid Table 3 Accent 5" w:uiPriority="48"/>
-    <w:lsdException w:name="Grid Table 4 Accent 5" w:uiPriority="49"/>
-    <w:lsdException w:name="Grid Table 5 Dark Accent 5" w:uiPriority="50"/>
-    <w:lsdException w:name="Grid Table 6 Colorful Accent 5" w:uiPriority="51"/>
-    <w:lsdException w:name="Grid Table 7 Colorful Accent 5" w:uiPriority="52"/>
-    <w:lsdException w:name="Grid Table 1 Light Accent 6" w:uiPriority="46"/>
-    <w:lsdException w:name="Grid Table 2 Accent 6" w:uiPriority="47"/>
-    <w:lsdException w:name="Grid Table 3 Accent 6" w:uiPriority="48"/>
-    <w:lsdException w:name="Grid Table 4 Accent 6" w:uiPriority="49"/>
-    <w:lsdException w:name="Grid Table 5 Dark Accent 6" w:uiPriority="50"/>
-    <w:lsdException w:name="Grid Table 6 Colorful Accent 6" w:uiPriority="51"/>
-    <w:lsdException w:name="Grid Table 7 Colorful Accent 6" w:uiPriority="52"/>
-    <w:lsdException w:name="List Table 1 Light" w:uiPriority="46"/>
-    <w:lsdException w:name="List Table 2" w:uiPriority="47"/>
-    <w:lsdException w:name="List Table 3" w:uiPriority="48"/>
-    <w:lsdException w:name="List Table 4" w:uiPriority="49"/>
-    <w:lsdException w:name="List Table 5 Dark" w:uiPriority="50"/>
-    <w:lsdException w:name="List Table 6 Colorful" w:uiPriority="51"/>
-    <w:lsdException w:name="List Table 7 Colorful" w:uiPriority="52"/>
-    <w:lsdException w:name="List Table 1 Light Accent 1" w:uiPriority="46"/>
-    <w:lsdException w:name="List Table 2 Accent 1" w:uiPriority="47"/>
-    <w:lsdException w:name="List Table 3 Accent 1" w:uiPriority="48"/>
-    <w:lsdException w:name="List Table 4 Accent 1" w:uiPriority="49"/>
-    <w:lsdException w:name="List Table 5 Dark Accent 1" w:uiPriority="50"/>
-    <w:lsdException w:name="List Table 6 Colorful Accent 1" w:uiPriority="51"/>
-    <w:lsdException w:name="List Table 7 Colorful Accent 1" w:uiPriority="52"/>
-    <w:lsdException w:name="List Table 1 Light Accent 2" w:uiPriority="46"/>
-    <w:lsdException w:name="List Table 2 Accent 2" w:uiPriority="47"/>
-    <w:lsdException w:name="List Table 3 Accent 2" w:uiPriority="48"/>
-    <w:lsdException w:name="List Table 4 Accent 2" w:uiPriority="49"/>
-    <w:lsdException w:name="List Table 5 Dark Accent 2" w:uiPriority="50"/>
-    <w:lsdException w:name="List Table 6 Colorful Accent 2" w:uiPriority="51"/>
-    <w:lsdException w:name="List Table 7 Colorful Accent 2" w:uiPriority="52"/>
-    <w:lsdException w:name="List Table 1 Light Accent 3" w:uiPriority="46"/>
-    <w:lsdException w:name="List Table 2 Accent 3" w:uiPriority="47"/>
-    <w:lsdException w:name="List Table 3 Accent 3" w:uiPriority="48"/>
-    <w:lsdException w:name="List Table 4 Accent 3" w:uiPriority="49"/>
-    <w:lsdException w:name="List Table 5 Dark Accent 3" w:uiPriority="50"/>
-    <w:lsdException w:name="List Table 6 Colorful Accent 3" w:uiPriority="51"/>
-    <w:lsdException w:name="List Table 7 Colorful Accent 3" w:uiPriority="52"/>
-    <w:lsdException w:name="List Table 1 Light Accent 4" w:uiPriority="46"/>
-    <w:lsdException w:name="List Table 2 Accent 4" w:uiPriority="47"/>
-    <w:lsdException w:name="List Table 3 Accent 4" w:uiPriority="48"/>
-    <w:lsdException w:name="List Table 4 Accent 4" w:uiPriority="49"/>
-    <w:lsdException w:name="List Table 5 Dark Accent 4" w:uiPriority="50"/>
-    <w:lsdException w:name="List Table 6 Colorful Accent 4" w:uiPriority="51"/>
-    <w:lsdException w:name="List Table 7 Colorful Accent 4" w:uiPriority="52"/>
-    <w:lsdException w:name="List Table 1 Light Accent 5" w:uiPriority="46"/>
-    <w:lsdException w:name="List Table 2 Accent 5" w:uiPriority="47"/>
-    <w:lsdException w:name="List Table 3 Accent 5" w:uiPriority="48"/>
-    <w:lsdException w:name="List Table 4 Accent 5" w:uiPriority="49"/>
-    <w:lsdException w:name="List Table 5 Dark Accent 5" w:uiPriority="50"/>
-    <w:lsdException w:name="List Table 6 Colorful Accent 5" w:uiPriority="51"/>
-    <w:lsdException w:name="List Table 7 Colorful Accent 5" w:uiPriority="52"/>
-    <w:lsdException w:name="List Table 1 Light Accent 6" w:uiPriority="46"/>
-    <w:lsdException w:name="List Table 2 Accent 6" w:uiPriority="47"/>
-    <w:lsdException w:name="List Table 3 Accent 6" w:uiPriority="48"/>
-    <w:lsdException w:name="List Table 4 Accent 6" w:uiPriority="49"/>
-    <w:lsdException w:name="List Table 5 Dark Accent 6" w:uiPriority="50"/>
-    <w:lsdException w:name="List Table 6 Colorful Accent 6" w:uiPriority="51"/>
-    <w:lsdException w:name="List Table 7 Colorful Accent 6" w:uiPriority="52"/>
-    <w:lsdException w:name="Mention" w:semiHidden="1" w:unhideWhenUsed="1"/>
-    <w:lsdException w:name="Smart Hyperlink" w:semiHidden="1" w:unhideWhenUsed="1"/>
-    <w:lsdException w:name="Hashtag" w:semiHidden="1" w:unhideWhenUsed="1"/>
-    <w:lsdException w:name="Unresolved Mention" w:semiHidden="1" w:unhideWhenUsed="1"/>
+  <w:latentStyles w:defLockedState="0" w:defUIPriority="99" w:defSemiHidden="1" w:defUnhideWhenUsed="1" w:defQFormat="0" w:count="276">
+    <w:lsdException w:name="Normal" w:semiHidden="0" w:uiPriority="0" w:unhideWhenUsed="0" w:qFormat="1"/>
+    <w:lsdException w:name="heading 1" w:semiHidden="0" w:uiPriority="9" w:unhideWhenUsed="0" w:qFormat="1"/>
+    <w:lsdException w:name="heading 2" w:uiPriority="9" w:qFormat="1"/>
+    <w:lsdException w:name="heading 3" w:uiPriority="9" w:qFormat="1"/>
+    <w:lsdException w:name="heading 4" w:uiPriority="9" w:qFormat="1"/>
+    <w:lsdException w:name="heading 5" w:uiPriority="9" w:qFormat="1"/>
+    <w:lsdException w:name="heading 6" w:uiPriority="9" w:qFormat="1"/>
+    <w:lsdException w:name="heading 7" w:uiPriority="9" w:qFormat="1"/>
+    <w:lsdException w:name="heading 8" w:uiPriority="9" w:qFormat="1"/>
+    <w:lsdException w:name="heading 9" w:uiPriority="9" w:qFormat="1"/>
+    <w:lsdException w:name="toc 1" w:uiPriority="39"/>
+    <w:lsdException w:name="toc 2" w:uiPriority="39"/>
+    <w:lsdException w:name="toc 3" w:uiPriority="39"/>
+    <w:lsdException w:name="toc 4" w:uiPriority="39"/>
+    <w:lsdException w:name="toc 5" w:uiPriority="39"/>
+    <w:lsdException w:name="toc 6" w:uiPriority="39"/>
+    <w:lsdException w:name="toc 7" w:uiPriority="39"/>
+    <w:lsdException w:name="toc 8" w:uiPriority="39"/>
+    <w:lsdException w:name="toc 9" w:uiPriority="39"/>
+    <w:lsdException w:name="caption" w:uiPriority="35" w:qFormat="1"/>
+    <w:lsdException w:name="Title" w:semiHidden="0" w:uiPriority="10" w:unhideWhenUsed="0" w:qFormat="1"/>
+    <w:lsdException w:name="Default Paragraph Font" w:uiPriority="1"/>
+    <w:lsdException w:name="Subtitle" w:semiHidden="0" w:uiPriority="11" w:unhideWhenUsed="0" w:qFormat="1"/>
+    <w:lsdException w:name="Strong" w:semiHidden="0" w:uiPriority="22" w:unhideWhenUsed="0" w:qFormat="1"/>
+    <w:lsdException w:name="Emphasis" w:semiHidden="0" w:uiPriority="20" w:unhideWhenUsed="0" w:qFormat="1"/>
+    <w:lsdException w:name="Table Grid" w:semiHidden="0" w:uiPriority="59" w:unhideWhenUsed="0"/>
+    <w:lsdException w:name="Note Level 1" w:semiHidden="0" w:unhideWhenUsed="0"/>
+    <w:lsdException w:name="Note Level 2" w:semiHidden="0" w:unhideWhenUsed="0"/>
+    <w:lsdException w:name="Note Level 3" w:semiHidden="0" w:unhideWhenUsed="0"/>
+    <w:lsdException w:name="Note Level 4" w:semiHidden="0" w:unhideWhenUsed="0"/>
+    <w:lsdException w:name="Note Level 5" w:semiHidden="0" w:unhideWhenUsed="0"/>
+    <w:lsdException w:name="Note Level 6" w:semiHidden="0" w:unhideWhenUsed="0"/>
+    <w:lsdException w:name="Note Level 7" w:semiHidden="0" w:unhideWhenUsed="0"/>
+    <w:lsdException w:name="Note Level 8" w:semiHidden="0" w:unhideWhenUsed="0"/>
+    <w:lsdException w:name="Note Level 9" w:semiHidden="0" w:unhideWhenUsed="0"/>
+    <w:lsdException w:name="Placeholder Text" w:unhideWhenUsed="0"/>
+    <w:lsdException w:name="No Spacing" w:semiHidden="0" w:uiPriority="1" w:unhideWhenUsed="0" w:qFormat="1"/>
+    <w:lsdException w:name="Light Shading" w:semiHidden="0" w:uiPriority="60" w:unhideWhenUsed="0"/>
+    <w:lsdException w:name="Light List" w:semiHidden="0" w:uiPriority="61" w:unhideWhenUsed="0"/>
+    <w:lsdException w:name="Light Grid" w:semiHidden="0" w:uiPriority="62" w:unhideWhenUsed="0"/>
+    <w:lsdException w:name="Medium Shading 1" w:semiHidden="0" w:uiPriority="63" w:unhideWhenUsed="0"/>
+    <w:lsdException w:name="Medium Shading 2" w:semiHidden="0" w:uiPriority="64" w:unhideWhenUsed="0"/>
+    <w:lsdException w:name="Medium List 1" w:semiHidden="0" w:uiPriority="65" w:unhideWhenUsed="0"/>
+    <w:lsdException w:name="Medium List 2" w:semiHidden="0" w:uiPriority="66" w:unhideWhenUsed="0"/>
+    <w:lsdException w:name="Medium Grid 1" w:semiHidden="0" w:uiPriority="67" w:unhideWhenUsed="0"/>
+    <w:lsdException w:name="Medium Grid 2" w:semiHidden="0" w:uiPriority="68" w:unhideWhenUsed="0"/>
+    <w:lsdException w:name="Medium Grid 3" w:semiHidden="0" w:uiPriority="69" w:unhideWhenUsed="0"/>
+    <w:lsdException w:name="Dark List" w:semiHidden="0" w:uiPriority="70" w:unhideWhenUsed="0"/>
+    <w:lsdException w:name="Colorful Shading" w:semiHidden="0" w:uiPriority="71" w:unhideWhenUsed="0"/>
+    <w:lsdException w:name="Colorful List" w:semiHidden="0" w:uiPriority="72" w:unhideWhenUsed="0"/>
+    <w:lsdException w:name="Colorful Grid" w:semiHidden="0" w:uiPriority="73" w:unhideWhenUsed="0"/>
+    <w:lsdException w:name="Light Shading Accent 1" w:semiHidden="0" w:uiPriority="60" w:unhideWhenUsed="0"/>
+    <w:lsdException w:name="Light List Accent 1" w:semiHidden="0" w:uiPriority="61" w:unhideWhenUsed="0"/>
+    <w:lsdException w:name="Light Grid Accent 1" w:semiHidden="0" w:uiPriority="62" w:unhideWhenUsed="0"/>
+    <w:lsdException w:name="Medium Shading 1 Accent 1" w:semiHidden="0" w:uiPriority="63" w:unhideWhenUsed="0"/>
+    <w:lsdException w:name="Medium Shading 2 Accent 1" w:semiHidden="0" w:uiPriority="64" w:unhideWhenUsed="0"/>
+    <w:lsdException w:name="Medium List 1 Accent 1" w:semiHidden="0" w:uiPriority="65" w:unhideWhenUsed="0"/>
+    <w:lsdException w:name="Revision" w:unhideWhenUsed="0"/>
+    <w:lsdException w:name="List Paragraph" w:semiHidden="0" w:uiPriority="34" w:unhideWhenUsed="0" w:qFormat="1"/>
+    <w:lsdException w:name="Quote" w:semiHidden="0" w:uiPriority="29" w:unhideWhenUsed="0" w:qFormat="1"/>
+    <w:lsdException w:name="Intense Quote" w:semiHidden="0" w:uiPriority="30" w:unhideWhenUsed="0" w:qFormat="1"/>
+    <w:lsdException w:name="Medium List 2 Accent 1" w:semiHidden="0" w:uiPriority="66" w:unhideWhenUsed="0"/>
+    <w:lsdException w:name="Medium Grid 1 Accent 1" w:semiHidden="0" w:uiPriority="67" w:unhideWhenUsed="0"/>
+    <w:lsdException w:name="Medium Grid 2 Accent 1" w:semiHidden="0" w:uiPriority="68" w:unhideWhenUsed="0"/>
+    <w:lsdException w:name="Medium Grid 3 Accent 1" w:semiHidden="0" w:uiPriority="69" w:unhideWhenUsed="0"/>
+    <w:lsdException w:name="Dark List Accent 1" w:semiHidden="0" w:uiPriority="70" w:unhideWhenUsed="0"/>
+    <w:lsdException w:name="Colorful Shading Accent 1" w:semiHidden="0" w:uiPriority="71" w:unhideWhenUsed="0"/>
+    <w:lsdException w:name="Colorful List Accent 1" w:semiHidden="0" w:uiPriority="72" w:unhideWhenUsed="0"/>
+    <w:lsdException w:name="Colorful Grid Accent 1" w:semiHidden="0" w:uiPriority="73" w:unhideWhenUsed="0"/>
+    <w:lsdException w:name="Light Shading Accent 2" w:semiHidden="0" w:uiPriority="60" w:unhideWhenUsed="0"/>
+    <w:lsdException w:name="Light List Accent 2" w:semiHidden="0" w:uiPriority="61" w:unhideWhenUsed="0"/>
+    <w:lsdException w:name="Light Grid Accent 2" w:semiHidden="0" w:uiPriority="62" w:unhideWhenUsed="0"/>
+    <w:lsdException w:name="Medium Shading 1 Accent 2" w:semiHidden="0" w:uiPriority="63" w:unhideWhenUsed="0"/>
+    <w:lsdException w:name="Medium Shading 2 Accent 2" w:semiHidden="0" w:uiPriority="64" w:unhideWhenUsed="0"/>
+    <w:lsdException w:name="Medium List 1 Accent 2" w:semiHidden="0" w:uiPriority="65" w:unhideWhenUsed="0"/>
+    <w:lsdException w:name="Medium List 2 Accent 2" w:semiHidden="0" w:uiPriority="66" w:unhideWhenUsed="0"/>
+    <w:lsdException w:name="Medium Grid 1 Accent 2" w:semiHidden="0" w:uiPriority="67" w:unhideWhenUsed="0"/>
+    <w:lsdException w:name="Medium Grid 2 Accent 2" w:semiHidden="0" w:uiPriority="68" w:unhideWhenUsed="0"/>
+    <w:lsdException w:name="Medium Grid 3 Accent 2" w:semiHidden="0" w:uiPriority="69" w:unhideWhenUsed="0"/>
+    <w:lsdException w:name="Dark List Accent 2" w:semiHidden="0" w:uiPriority="70" w:unhideWhenUsed="0"/>
+    <w:lsdException w:name="Colorful Shading Accent 2" w:semiHidden="0" w:uiPriority="71" w:unhideWhenUsed="0"/>
+    <w:lsdException w:name="Colorful List Accent 2" w:semiHidden="0" w:uiPriority="72" w:unhideWhenUsed="0"/>
+    <w:lsdException w:name="Colorful Grid Accent 2" w:semiHidden="0" w:uiPriority="73" w:unhideWhenUsed="0"/>
+    <w:lsdException w:name="Light Shading Accent 3" w:semiHidden="0" w:uiPriority="60" w:unhideWhenUsed="0"/>
+    <w:lsdException w:name="Light List Accent 3" w:semiHidden="0" w:uiPriority="61" w:unhideWhenUsed="0"/>
+    <w:lsdException w:name="Light Grid Accent 3" w:semiHidden="0" w:uiPriority="62" w:unhideWhenUsed="0"/>
+    <w:lsdException w:name="Medium Shading 1 Accent 3" w:semiHidden="0" w:uiPriority="63" w:unhideWhenUsed="0"/>
+    <w:lsdException w:name="Medium Shading 2 Accent 3" w:semiHidden="0" w:uiPriority="64" w:unhideWhenUsed="0"/>
+    <w:lsdException w:name="Medium List 1 Accent 3" w:semiHidden="0" w:uiPriority="65" w:unhideWhenUsed="0"/>
+    <w:lsdException w:name="Medium List 2 Accent 3" w:semiHidden="0" w:uiPriority="66" w:unhideWhenUsed="0"/>
+    <w:lsdException w:name="Medium Grid 1 Accent 3" w:semiHidden="0" w:uiPriority="67" w:unhideWhenUsed="0"/>
+    <w:lsdException w:name="Medium Grid 2 Accent 3" w:semiHidden="0" w:uiPriority="68" w:unhideWhenUsed="0"/>
+    <w:lsdException w:name="Medium Grid 3 Accent 3" w:semiHidden="0" w:uiPriority="69" w:unhideWhenUsed="0"/>
+    <w:lsdException w:name="Dark List Accent 3" w:semiHidden="0" w:uiPriority="70" w:unhideWhenUsed="0"/>
+    <w:lsdException w:name="Colorful Shading Accent 3" w:semiHidden="0" w:uiPriority="71" w:unhideWhenUsed="0"/>
+    <w:lsdException w:name="Colorful List Accent 3" w:semiHidden="0" w:uiPriority="72" w:unhideWhenUsed="0"/>
+    <w:lsdException w:name="Colorful Grid Accent 3" w:semiHidden="0" w:uiPriority="73" w:unhideWhenUsed="0"/>
+    <w:lsdException w:name="Light Shading Accent 4" w:semiHidden="0" w:uiPriority="60" w:unhideWhenUsed="0"/>
+    <w:lsdException w:name="Light List Accent 4" w:semiHidden="0" w:uiPriority="61" w:unhideWhenUsed="0"/>
+    <w:lsdException w:name="Light Grid Accent 4" w:semiHidden="0" w:uiPriority="62" w:unhideWhenUsed="0"/>
+    <w:lsdException w:name="Medium Shading 1 Accent 4" w:semiHidden="0" w:uiPriority="63" w:unhideWhenUsed="0"/>
+    <w:lsdException w:name="Medium Shading 2 Accent 4" w:semiHidden="0" w:uiPriority="64" w:unhideWhenUsed="0"/>
+    <w:lsdException w:name="Medium List 1 Accent 4" w:semiHidden="0" w:uiPriority="65" w:unhideWhenUsed="0"/>
+    <w:lsdException w:name="Medium List 2 Accent 4" w:semiHidden="0" w:uiPriority="66" w:unhideWhenUsed="0"/>
+    <w:lsdException w:name="Medium Grid 1 Accent 4" w:semiHidden="0" w:uiPriority="67" w:unhideWhenUsed="0"/>
+    <w:lsdException w:name="Medium Grid 2 Accent 4" w:semiHidden="0" w:uiPriority="68" w:unhideWhenUsed="0"/>
+    <w:lsdException w:name="Medium Grid 3 Accent 4" w:semiHidden="0" w:uiPriority="69" w:unhideWhenUsed="0"/>
+    <w:lsdException w:name="Dark List Accent 4" w:semiHidden="0" w:uiPriority="70" w:unhideWhenUsed="0"/>
+    <w:lsdException w:name="Colorful Shading Accent 4" w:semiHidden="0" w:uiPriority="71" w:unhideWhenUsed="0"/>
+    <w:lsdException w:name="Colorful List Accent 4" w:semiHidden="0" w:uiPriority="72" w:unhideWhenUsed="0"/>
+    <w:lsdException w:name="Colorful Grid Accent 4" w:semiHidden="0" w:uiPriority="73" w:unhideWhenUsed="0"/>
+    <w:lsdException w:name="Light Shading Accent 5" w:semiHidden="0" w:uiPriority="60" w:unhideWhenUsed="0"/>
+    <w:lsdException w:name="Light List Accent 5" w:semiHidden="0" w:uiPriority="61" w:unhideWhenUsed="0"/>
+    <w:lsdException w:name="Light Grid Accent 5" w:semiHidden="0" w:uiPriority="62" w:unhideWhenUsed="0"/>
+    <w:lsdException w:name="Medium Shading 1 Accent 5" w:semiHidden="0" w:uiPriority="63" w:unhideWhenUsed="0"/>
+    <w:lsdException w:name="Medium Shading 2 Accent 5" w:semiHidden="0" w:uiPriority="64" w:unhideWhenUsed="0"/>
+    <w:lsdException w:name="Medium List 1 Accent 5" w:semiHidden="0" w:uiPriority="65" w:unhideWhenUsed="0"/>
+    <w:lsdException w:name="Medium List 2 Accent 5" w:semiHidden="0" w:uiPriority="66" w:unhideWhenUsed="0"/>
+    <w:lsdException w:name="Medium Grid 1 Accent 5" w:semiHidden="0" w:uiPriority="67" w:unhideWhenUsed="0"/>
+    <w:lsdException w:name="Medium Grid 2 Accent 5" w:semiHidden="0" w:uiPriority="68" w:unhideWhenUsed="0"/>
+    <w:lsdException w:name="Medium Grid 3 Accent 5" w:semiHidden="0" w:uiPriority="69" w:unhideWhenUsed="0"/>
+    <w:lsdException w:name="Dark List Accent 5" w:semiHidden="0" w:uiPriority="70" w:unhideWhenUsed="0"/>
+    <w:lsdException w:name="Colorful Shading Accent 5" w:semiHidden="0" w:uiPriority="71" w:unhideWhenUsed="0"/>
+    <w:lsdException w:name="Colorful List Accent 5" w:semiHidden="0" w:uiPriority="72" w:unhideWhenUsed="0"/>
+    <w:lsdException w:name="Colorful Grid Accent 5" w:semiHidden="0" w:uiPriority="73" w:unhideWhenUsed="0"/>
+    <w:lsdException w:name="Light Shading Accent 6" w:semiHidden="0" w:uiPriority="60" w:unhideWhenUsed="0"/>
+    <w:lsdException w:name="Light List Accent 6" w:semiHidden="0" w:uiPriority="61" w:unhideWhenUsed="0"/>
+    <w:lsdException w:name="Light Grid Accent 6" w:semiHidden="0" w:uiPriority="62" w:unhideWhenUsed="0"/>
+    <w:lsdException w:name="Medium Shading 1 Accent 6" w:semiHidden="0" w:uiPriority="63" w:unhideWhenUsed="0"/>
+    <w:lsdException w:name="Medium Shading 2 Accent 6" w:semiHidden="0" w:uiPriority="64" w:unhideWhenUsed="0"/>
+    <w:lsdException w:name="Medium List 1 Accent 6" w:semiHidden="0" w:uiPriority="65" w:unhideWhenUsed="0"/>
+    <w:lsdException w:name="Medium List 2 Accent 6" w:semiHidden="0" w:uiPriority="66" w:unhideWhenUsed="0"/>
+    <w:lsdException w:name="Medium Grid 1 Accent 6" w:semiHidden="0" w:uiPriority="67" w:unhideWhenUsed="0"/>
+    <w:lsdException w:name="Medium Grid 2 Accent 6" w:semiHidden="0" w:uiPriority="68" w:unhideWhenUsed="0"/>
+    <w:lsdException w:name="Medium Grid 3 Accent 6" w:semiHidden="0" w:uiPriority="69" w:unhideWhenUsed="0"/>
+    <w:lsdException w:name="Dark List Accent 6" w:semiHidden="0" w:uiPriority="70" w:unhideWhenUsed="0"/>
+    <w:lsdException w:name="Colorful Shading Accent 6" w:semiHidden="0" w:uiPriority="71" w:unhideWhenUsed="0"/>
+    <w:lsdException w:name="Colorful List Accent 6" w:semiHidden="0" w:uiPriority="72" w:unhideWhenUsed="0"/>
+    <w:lsdException w:name="Colorful Grid Accent 6" w:semiHidden="0" w:uiPriority="73" w:unhideWhenUsed="0"/>
+    <w:lsdException w:name="Subtle Emphasis" w:semiHidden="0" w:uiPriority="19" w:unhideWhenUsed="0" w:qFormat="1"/>
+    <w:lsdException w:name="Intense Emphasis" w:semiHidden="0" w:uiPriority="21" w:unhideWhenUsed="0" w:qFormat="1"/>
+    <w:lsdException w:name="Subtle Reference" w:semiHidden="0" w:uiPriority="31" w:unhideWhenUsed="0" w:qFormat="1"/>
+    <w:lsdException w:name="Intense Reference" w:semiHidden="0" w:uiPriority="32" w:unhideWhenUsed="0" w:qFormat="1"/>
+    <w:lsdException w:name="Book Title" w:semiHidden="0" w:uiPriority="33" w:unhideWhenUsed="0" w:qFormat="1"/>
+    <w:lsdException w:name="Bibliography" w:uiPriority="37"/>
+    <w:lsdException w:name="TOC Heading" w:uiPriority="39" w:qFormat="1"/>
+  </w:latentStyles>
+  <w:style w:type="paragraph" w:default="1" w:styleId="Normal">
+    <w:name w:val="Normal"/>
+    <w:qFormat/>
+  </w:style>
+  <w:style w:type="character" w:default="1" w:styleId="Policepardfaut">
+    <w:name w:val="Default Paragraph Font"/>
+    <w:uiPriority w:val="1"/>
+    <w:semiHidden/>
+    <w:unhideWhenUsed/>
+  </w:style>
+  <w:style w:type="table" w:default="1" w:styleId="TableauNormal">
+    <w:name w:val="Normal Table"/>
+    <w:uiPriority w:val="99"/>
+    <w:semiHidden/>
+    <w:unhideWhenUsed/>
+    <w:tblPr>
+      <w:tblInd w:w="0" w:type="dxa"/>
+      <w:tblCellMar>
+        <w:top w:w="0" w:type="dxa"/>
+        <w:left w:w="108" w:type="dxa"/>
+        <w:bottom w:w="0" w:type="dxa"/>
+        <w:right w:w="108" w:type="dxa"/>
+      </w:tblCellMar>
+    </w:tblPr>
+  </w:style>
+  <w:style w:type="numbering" w:default="1" w:styleId="Aucuneliste">
+    <w:name w:val="No List"/>
+    <w:uiPriority w:val="99"/>
+    <w:semiHidden/>
+    <w:unhideWhenUsed/>
+  </w:style>
+  <w:style w:type="paragraph" w:styleId="Textedebulles">
+    <w:name w:val="Balloon Text"/>
+    <w:basedOn w:val="Normal"/>
+    <w:link w:val="TextedebullesCar"/>
+    <w:uiPriority w:val="99"/>
+    <w:semiHidden/>
+    <w:unhideWhenUsed/>
+    <w:rsid w:val="000E14C6"/>
+    <w:rPr>
+      <w:rFonts w:ascii="Lucida Grande" w:hAnsi="Lucida Grande" w:cs="Lucida Grande"/>
+      <w:sz w:val="18"/>
+      <w:szCs w:val="18"/>
+    </w:rPr>
+  </w:style>
+  <w:style w:type="character" w:customStyle="1" w:styleId="TextedebullesCar">
+    <w:name w:val="Texte de bulles Car"/>
+    <w:basedOn w:val="Policepardfaut"/>
+    <w:link w:val="Textedebulles"/>
+    <w:uiPriority w:val="99"/>
+    <w:semiHidden/>
+    <w:rsid w:val="000E14C6"/>
+    <w:rPr>
+      <w:rFonts w:ascii="Lucida Grande" w:hAnsi="Lucida Grande" w:cs="Lucida Grande"/>
+      <w:sz w:val="18"/>
+      <w:szCs w:val="18"/>
+    </w:rPr>
+  </w:style>
+  <w:style w:type="paragraph" w:styleId="Paragraphedeliste">
+    <w:name w:val="List Paragraph"/>
+    <w:basedOn w:val="Normal"/>
+    <w:uiPriority w:val="34"/>
+    <w:qFormat/>
+    <w:rsid w:val="007E6872"/>
+    <w:pPr>
+      <w:ind w:left="720"/>
+      <w:contextualSpacing/>
+    </w:pPr>
+  </w:style>
+  <w:style w:type="paragraph" w:styleId="TM1">
+    <w:name w:val="toc 1"/>
+    <w:basedOn w:val="Normal"/>
+    <w:next w:val="Normal"/>
+    <w:autoRedefine/>
+    <w:uiPriority w:val="39"/>
+    <w:unhideWhenUsed/>
+    <w:rsid w:val="00447D90"/>
+    <w:pPr>
+      <w:spacing w:before="120"/>
+    </w:pPr>
+    <w:rPr>
+      <w:b/>
+    </w:rPr>
+  </w:style>
+  <w:style w:type="paragraph" w:styleId="TM2">
+    <w:name w:val="toc 2"/>
+    <w:basedOn w:val="Normal"/>
+    <w:next w:val="Normal"/>
+    <w:autoRedefine/>
+    <w:uiPriority w:val="39"/>
+    <w:unhideWhenUsed/>
+    <w:rsid w:val="00447D90"/>
+    <w:pPr>
+      <w:ind w:left="240"/>
+    </w:pPr>
+    <w:rPr>
+      <w:b/>
+      <w:sz w:val="22"/>
+      <w:szCs w:val="22"/>
+    </w:rPr>
+  </w:style>
+  <w:style w:type="paragraph" w:styleId="TM3">
+    <w:name w:val="toc 3"/>
+    <w:basedOn w:val="Normal"/>
+    <w:next w:val="Normal"/>
+    <w:autoRedefine/>
+    <w:uiPriority w:val="39"/>
+    <w:unhideWhenUsed/>
+    <w:rsid w:val="00447D90"/>
+    <w:pPr>
+      <w:ind w:left="480"/>
+    </w:pPr>
+    <w:rPr>
+      <w:sz w:val="22"/>
+      <w:szCs w:val="22"/>
+    </w:rPr>
+  </w:style>
+  <w:style w:type="paragraph" w:styleId="TM4">
+    <w:name w:val="toc 4"/>
+    <w:basedOn w:val="Normal"/>
+    <w:next w:val="Normal"/>
+    <w:autoRedefine/>
+    <w:uiPriority w:val="39"/>
+    <w:unhideWhenUsed/>
+    <w:rsid w:val="00447D90"/>
+    <w:pPr>
+      <w:ind w:left="720"/>
+    </w:pPr>
+    <w:rPr>
+      <w:sz w:val="20"/>
+      <w:szCs w:val="20"/>
+    </w:rPr>
+  </w:style>
+  <w:style w:type="paragraph" w:styleId="TM5">
+    <w:name w:val="toc 5"/>
+    <w:basedOn w:val="Normal"/>
+    <w:next w:val="Normal"/>
+    <w:autoRedefine/>
+    <w:uiPriority w:val="39"/>
+    <w:unhideWhenUsed/>
+    <w:rsid w:val="00447D90"/>
+    <w:pPr>
+      <w:ind w:left="960"/>
+    </w:pPr>
+    <w:rPr>
+      <w:sz w:val="20"/>
+      <w:szCs w:val="20"/>
+    </w:rPr>
+  </w:style>
+  <w:style w:type="paragraph" w:styleId="TM6">
+    <w:name w:val="toc 6"/>
+    <w:basedOn w:val="Normal"/>
+    <w:next w:val="Normal"/>
+    <w:autoRedefine/>
+    <w:uiPriority w:val="39"/>
+    <w:unhideWhenUsed/>
+    <w:rsid w:val="00447D90"/>
+    <w:pPr>
+      <w:ind w:left="1200"/>
+    </w:pPr>
+    <w:rPr>
+      <w:sz w:val="20"/>
+      <w:szCs w:val="20"/>
+    </w:rPr>
+  </w:style>
+  <w:style w:type="paragraph" w:styleId="TM7">
+    <w:name w:val="toc 7"/>
+    <w:basedOn w:val="Normal"/>
+    <w:next w:val="Normal"/>
+    <w:autoRedefine/>
+    <w:uiPriority w:val="39"/>
+    <w:unhideWhenUsed/>
+    <w:rsid w:val="00447D90"/>
+    <w:pPr>
+      <w:ind w:left="1440"/>
+    </w:pPr>
+    <w:rPr>
+      <w:sz w:val="20"/>
+      <w:szCs w:val="20"/>
+    </w:rPr>
+  </w:style>
+  <w:style w:type="paragraph" w:styleId="TM8">
+    <w:name w:val="toc 8"/>
+    <w:basedOn w:val="Normal"/>
+    <w:next w:val="Normal"/>
+    <w:autoRedefine/>
+    <w:uiPriority w:val="39"/>
+    <w:unhideWhenUsed/>
+    <w:rsid w:val="00447D90"/>
+    <w:pPr>
+      <w:ind w:left="1680"/>
+    </w:pPr>
+    <w:rPr>
+      <w:sz w:val="20"/>
+      <w:szCs w:val="20"/>
+    </w:rPr>
+  </w:style>
+  <w:style w:type="paragraph" w:styleId="TM9">
+    <w:name w:val="toc 9"/>
+    <w:basedOn w:val="Normal"/>
+    <w:next w:val="Normal"/>
+    <w:autoRedefine/>
+    <w:uiPriority w:val="39"/>
+    <w:unhideWhenUsed/>
+    <w:rsid w:val="00447D90"/>
+    <w:pPr>
+      <w:ind w:left="1920"/>
+    </w:pPr>
+    <w:rPr>
+      <w:sz w:val="20"/>
+      <w:szCs w:val="20"/>
+    </w:rPr>
+  </w:style>
+</w:styles>
+</file>
+
+<file path=word/stylesWithEffects.xml><?xml version="1.0" encoding="utf-8"?>
+<w:styles xmlns:wpc="http://schemas.microsoft.com/office/word/2010/wordprocessingCanvas" xmlns:mo="http://schemas.microsoft.com/office/mac/office/2008/main" xmlns:mc="http://schemas.openxmlformats.org/markup-compatibility/2006" xmlns:mv="urn:schemas-microsoft-com:mac:vml" xmlns:o="urn:schemas-microsoft-com:office:office" xmlns:r="http://schemas.openxmlformats.org/officeDocument/2006/relationships" xmlns:m="http://schemas.openxmlformats.org/officeDocument/2006/math" xmlns:v="urn:schemas-microsoft-com:vml" xmlns:wp14="http://schemas.microsoft.com/office/word/2010/wordprocessingDrawing" xmlns:wp="http://schemas.openxmlformats.org/drawingml/2006/wordprocessingDrawing" xmlns:w10="urn:schemas-microsoft-com:office:word" xmlns:w="http://schemas.openxmlformats.org/wordprocessingml/2006/main" xmlns:w14="http://schemas.microsoft.com/office/word/2010/wordml" xmlns:wpg="http://schemas.microsoft.com/office/word/2010/wordprocessingGroup" xmlns:wpi="http://schemas.microsoft.com/office/word/2010/wordprocessingInk" xmlns:wne="http://schemas.microsoft.com/office/word/2006/wordml" xmlns:wps="http://schemas.microsoft.com/office/word/2010/wordprocessingShape" mc:Ignorable="w14 wp14">
+  <w:docDefaults>
+    <w:rPrDefault>
+      <w:rPr>
+        <w:rFonts w:asciiTheme="minorHAnsi" w:eastAsiaTheme="minorEastAsia" w:hAnsiTheme="minorHAnsi" w:cstheme="minorBidi"/>
+        <w:sz w:val="24"/>
+        <w:szCs w:val="24"/>
+        <w:lang w:val="fr-FR" w:eastAsia="fr-FR" w:bidi="ar-SA"/>
+      </w:rPr>
+    </w:rPrDefault>
+    <w:pPrDefault/>
+  </w:docDefaults>
+  <w:latentStyles w:defLockedState="0" w:defUIPriority="99" w:defSemiHidden="1" w:defUnhideWhenUsed="1" w:defQFormat="0" w:count="276">
+    <w:lsdException w:name="Normal" w:semiHidden="0" w:uiPriority="0" w:unhideWhenUsed="0" w:qFormat="1"/>
+    <w:lsdException w:name="heading 1" w:semiHidden="0" w:uiPriority="9" w:unhideWhenUsed="0" w:qFormat="1"/>
+    <w:lsdException w:name="heading 2" w:uiPriority="9" w:qFormat="1"/>
+    <w:lsdException w:name="heading 3" w:uiPriority="9" w:qFormat="1"/>
+    <w:lsdException w:name="heading 4" w:uiPriority="9" w:qFormat="1"/>
+    <w:lsdException w:name="heading 5" w:uiPriority="9" w:qFormat="1"/>
+    <w:lsdException w:name="heading 6" w:uiPriority="9" w:qFormat="1"/>
+    <w:lsdException w:name="heading 7" w:uiPriority="9" w:qFormat="1"/>
+    <w:lsdException w:name="heading 8" w:uiPriority="9" w:qFormat="1"/>
+    <w:lsdException w:name="heading 9" w:uiPriority="9" w:qFormat="1"/>
+    <w:lsdException w:name="toc 1" w:uiPriority="39"/>
+    <w:lsdException w:name="toc 2" w:uiPriority="39"/>
+    <w:lsdException w:name="toc 3" w:uiPriority="39"/>
+    <w:lsdException w:name="toc 4" w:uiPriority="39"/>
+    <w:lsdException w:name="toc 5" w:uiPriority="39"/>
+    <w:lsdException w:name="toc 6" w:uiPriority="39"/>
+    <w:lsdException w:name="toc 7" w:uiPriority="39"/>
+    <w:lsdException w:name="toc 8" w:uiPriority="39"/>
+    <w:lsdException w:name="toc 9" w:uiPriority="39"/>
+    <w:lsdException w:name="caption" w:uiPriority="35" w:qFormat="1"/>
+    <w:lsdException w:name="Title" w:semiHidden="0" w:uiPriority="10" w:unhideWhenUsed="0" w:qFormat="1"/>
+    <w:lsdException w:name="Default Paragraph Font" w:uiPriority="1"/>
+    <w:lsdException w:name="Subtitle" w:semiHidden="0" w:uiPriority="11" w:unhideWhenUsed="0" w:qFormat="1"/>
+    <w:lsdException w:name="Strong" w:semiHidden="0" w:uiPriority="22" w:unhideWhenUsed="0" w:qFormat="1"/>
+    <w:lsdException w:name="Emphasis" w:semiHidden="0" w:uiPriority="20" w:unhideWhenUsed="0" w:qFormat="1"/>
+    <w:lsdException w:name="Table Grid" w:semiHidden="0" w:uiPriority="59" w:unhideWhenUsed="0"/>
+    <w:lsdException w:name="Note Level 1" w:semiHidden="0" w:unhideWhenUsed="0"/>
+    <w:lsdException w:name="Note Level 2" w:semiHidden="0" w:unhideWhenUsed="0"/>
+    <w:lsdException w:name="Note Level 3" w:semiHidden="0" w:unhideWhenUsed="0"/>
+    <w:lsdException w:name="Note Level 4" w:semiHidden="0" w:unhideWhenUsed="0"/>
+    <w:lsdException w:name="Note Level 5" w:semiHidden="0" w:unhideWhenUsed="0"/>
+    <w:lsdException w:name="Note Level 6" w:semiHidden="0" w:unhideWhenUsed="0"/>
+    <w:lsdException w:name="Note Level 7" w:semiHidden="0" w:unhideWhenUsed="0"/>
+    <w:lsdException w:name="Note Level 8" w:semiHidden="0" w:unhideWhenUsed="0"/>
+    <w:lsdException w:name="Note Level 9" w:semiHidden="0" w:unhideWhenUsed="0"/>
+    <w:lsdException w:name="Placeholder Text" w:unhideWhenUsed="0"/>
+    <w:lsdException w:name="No Spacing" w:semiHidden="0" w:uiPriority="1" w:unhideWhenUsed="0" w:qFormat="1"/>
+    <w:lsdException w:name="Light Shading" w:semiHidden="0" w:uiPriority="60" w:unhideWhenUsed="0"/>
+    <w:lsdException w:name="Light List" w:semiHidden="0" w:uiPriority="61" w:unhideWhenUsed="0"/>
+    <w:lsdException w:name="Light Grid" w:semiHidden="0" w:uiPriority="62" w:unhideWhenUsed="0"/>
+    <w:lsdException w:name="Medium Shading 1" w:semiHidden="0" w:uiPriority="63" w:unhideWhenUsed="0"/>
+    <w:lsdException w:name="Medium Shading 2" w:semiHidden="0" w:uiPriority="64" w:unhideWhenUsed="0"/>
+    <w:lsdException w:name="Medium List 1" w:semiHidden="0" w:uiPriority="65" w:unhideWhenUsed="0"/>
+    <w:lsdException w:name="Medium List 2" w:semiHidden="0" w:uiPriority="66" w:unhideWhenUsed="0"/>
+    <w:lsdException w:name="Medium Grid 1" w:semiHidden="0" w:uiPriority="67" w:unhideWhenUsed="0"/>
+    <w:lsdException w:name="Medium Grid 2" w:semiHidden="0" w:uiPriority="68" w:unhideWhenUsed="0"/>
+    <w:lsdException w:name="Medium Grid 3" w:semiHidden="0" w:uiPriority="69" w:unhideWhenUsed="0"/>
+    <w:lsdException w:name="Dark List" w:semiHidden="0" w:uiPriority="70" w:unhideWhenUsed="0"/>
+    <w:lsdException w:name="Colorful Shading" w:semiHidden="0" w:uiPriority="71" w:unhideWhenUsed="0"/>
+    <w:lsdException w:name="Colorful List" w:semiHidden="0" w:uiPriority="72" w:unhideWhenUsed="0"/>
+    <w:lsdException w:name="Colorful Grid" w:semiHidden="0" w:uiPriority="73" w:unhideWhenUsed="0"/>
+    <w:lsdException w:name="Light Shading Accent 1" w:semiHidden="0" w:uiPriority="60" w:unhideWhenUsed="0"/>
+    <w:lsdException w:name="Light List Accent 1" w:semiHidden="0" w:uiPriority="61" w:unhideWhenUsed="0"/>
+    <w:lsdException w:name="Light Grid Accent 1" w:semiHidden="0" w:uiPriority="62" w:unhideWhenUsed="0"/>
+    <w:lsdException w:name="Medium Shading 1 Accent 1" w:semiHidden="0" w:uiPriority="63" w:unhideWhenUsed="0"/>
+    <w:lsdException w:name="Medium Shading 2 Accent 1" w:semiHidden="0" w:uiPriority="64" w:unhideWhenUsed="0"/>
+    <w:lsdException w:name="Medium List 1 Accent 1" w:semiHidden="0" w:uiPriority="65" w:unhideWhenUsed="0"/>
+    <w:lsdException w:name="Revision" w:unhideWhenUsed="0"/>
+    <w:lsdException w:name="List Paragraph" w:semiHidden="0" w:uiPriority="34" w:unhideWhenUsed="0" w:qFormat="1"/>
+    <w:lsdException w:name="Quote" w:semiHidden="0" w:uiPriority="29" w:unhideWhenUsed="0" w:qFormat="1"/>
+    <w:lsdException w:name="Intense Quote" w:semiHidden="0" w:uiPriority="30" w:unhideWhenUsed="0" w:qFormat="1"/>
+    <w:lsdException w:name="Medium List 2 Accent 1" w:semiHidden="0" w:uiPriority="66" w:unhideWhenUsed="0"/>
+    <w:lsdException w:name="Medium Grid 1 Accent 1" w:semiHidden="0" w:uiPriority="67" w:unhideWhenUsed="0"/>
+    <w:lsdException w:name="Medium Grid 2 Accent 1" w:semiHidden="0" w:uiPriority="68" w:unhideWhenUsed="0"/>
+    <w:lsdException w:name="Medium Grid 3 Accent 1" w:semiHidden="0" w:uiPriority="69" w:unhideWhenUsed="0"/>
+    <w:lsdException w:name="Dark List Accent 1" w:semiHidden="0" w:uiPriority="70" w:unhideWhenUsed="0"/>
+    <w:lsdException w:name="Colorful Shading Accent 1" w:semiHidden="0" w:uiPriority="71" w:unhideWhenUsed="0"/>
+    <w:lsdException w:name="Colorful List Accent 1" w:semiHidden="0" w:uiPriority="72" w:unhideWhenUsed="0"/>
+    <w:lsdException w:name="Colorful Grid Accent 1" w:semiHidden="0" w:uiPriority="73" w:unhideWhenUsed="0"/>
+    <w:lsdException w:name="Light Shading Accent 2" w:semiHidden="0" w:uiPriority="60" w:unhideWhenUsed="0"/>
+    <w:lsdException w:name="Light List Accent 2" w:semiHidden="0" w:uiPriority="61" w:unhideWhenUsed="0"/>
+    <w:lsdException w:name="Light Grid Accent 2" w:semiHidden="0" w:uiPriority="62" w:unhideWhenUsed="0"/>
+    <w:lsdException w:name="Medium Shading 1 Accent 2" w:semiHidden="0" w:uiPriority="63" w:unhideWhenUsed="0"/>
+    <w:lsdException w:name="Medium Shading 2 Accent 2" w:semiHidden="0" w:uiPriority="64" w:unhideWhenUsed="0"/>
+    <w:lsdException w:name="Medium List 1 Accent 2" w:semiHidden="0" w:uiPriority="65" w:unhideWhenUsed="0"/>
+    <w:lsdException w:name="Medium List 2 Accent 2" w:semiHidden="0" w:uiPriority="66" w:unhideWhenUsed="0"/>
+    <w:lsdException w:name="Medium Grid 1 Accent 2" w:semiHidden="0" w:uiPriority="67" w:unhideWhenUsed="0"/>
+    <w:lsdException w:name="Medium Grid 2 Accent 2" w:semiHidden="0" w:uiPriority="68" w:unhideWhenUsed="0"/>
+    <w:lsdException w:name="Medium Grid 3 Accent 2" w:semiHidden="0" w:uiPriority="69" w:unhideWhenUsed="0"/>
+    <w:lsdException w:name="Dark List Accent 2" w:semiHidden="0" w:uiPriority="70" w:unhideWhenUsed="0"/>
+    <w:lsdException w:name="Colorful Shading Accent 2" w:semiHidden="0" w:uiPriority="71" w:unhideWhenUsed="0"/>
+    <w:lsdException w:name="Colorful List Accent 2" w:semiHidden="0" w:uiPriority="72" w:unhideWhenUsed="0"/>
+    <w:lsdException w:name="Colorful Grid Accent 2" w:semiHidden="0" w:uiPriority="73" w:unhideWhenUsed="0"/>
+    <w:lsdException w:name="Light Shading Accent 3" w:semiHidden="0" w:uiPriority="60" w:unhideWhenUsed="0"/>
+    <w:lsdException w:name="Light List Accent 3" w:semiHidden="0" w:uiPriority="61" w:unhideWhenUsed="0"/>
+    <w:lsdException w:name="Light Grid Accent 3" w:semiHidden="0" w:uiPriority="62" w:unhideWhenUsed="0"/>
+    <w:lsdException w:name="Medium Shading 1 Accent 3" w:semiHidden="0" w:uiPriority="63" w:unhideWhenUsed="0"/>
+    <w:lsdException w:name="Medium Shading 2 Accent 3" w:semiHidden="0" w:uiPriority="64" w:unhideWhenUsed="0"/>
+    <w:lsdException w:name="Medium List 1 Accent 3" w:semiHidden="0" w:uiPriority="65" w:unhideWhenUsed="0"/>
+    <w:lsdException w:name="Medium List 2 Accent 3" w:semiHidden="0" w:uiPriority="66" w:unhideWhenUsed="0"/>
+    <w:lsdException w:name="Medium Grid 1 Accent 3" w:semiHidden="0" w:uiPriority="67" w:unhideWhenUsed="0"/>
+    <w:lsdException w:name="Medium Grid 2 Accent 3" w:semiHidden="0" w:uiPriority="68" w:unhideWhenUsed="0"/>
+    <w:lsdException w:name="Medium Grid 3 Accent 3" w:semiHidden="0" w:uiPriority="69" w:unhideWhenUsed="0"/>
+    <w:lsdException w:name="Dark List Accent 3" w:semiHidden="0" w:uiPriority="70" w:unhideWhenUsed="0"/>
+    <w:lsdException w:name="Colorful Shading Accent 3" w:semiHidden="0" w:uiPriority="71" w:unhideWhenUsed="0"/>
+    <w:lsdException w:name="Colorful List Accent 3" w:semiHidden="0" w:uiPriority="72" w:unhideWhenUsed="0"/>
+    <w:lsdException w:name="Colorful Grid Accent 3" w:semiHidden="0" w:uiPriority="73" w:unhideWhenUsed="0"/>
+    <w:lsdException w:name="Light Shading Accent 4" w:semiHidden="0" w:uiPriority="60" w:unhideWhenUsed="0"/>
+    <w:lsdException w:name="Light List Accent 4" w:semiHidden="0" w:uiPriority="61" w:unhideWhenUsed="0"/>
+    <w:lsdException w:name="Light Grid Accent 4" w:semiHidden="0" w:uiPriority="62" w:unhideWhenUsed="0"/>
+    <w:lsdException w:name="Medium Shading 1 Accent 4" w:semiHidden="0" w:uiPriority="63" w:unhideWhenUsed="0"/>
+    <w:lsdException w:name="Medium Shading 2 Accent 4" w:semiHidden="0" w:uiPriority="64" w:unhideWhenUsed="0"/>
+    <w:lsdException w:name="Medium List 1 Accent 4" w:semiHidden="0" w:uiPriority="65" w:unhideWhenUsed="0"/>
+    <w:lsdException w:name="Medium List 2 Accent 4" w:semiHidden="0" w:uiPriority="66" w:unhideWhenUsed="0"/>
+    <w:lsdException w:name="Medium Grid 1 Accent 4" w:semiHidden="0" w:uiPriority="67" w:unhideWhenUsed="0"/>
+    <w:lsdException w:name="Medium Grid 2 Accent 4" w:semiHidden="0" w:uiPriority="68" w:unhideWhenUsed="0"/>
+    <w:lsdException w:name="Medium Grid 3 Accent 4" w:semiHidden="0" w:uiPriority="69" w:unhideWhenUsed="0"/>
+    <w:lsdException w:name="Dark List Accent 4" w:semiHidden="0" w:uiPriority="70" w:unhideWhenUsed="0"/>
+    <w:lsdException w:name="Colorful Shading Accent 4" w:semiHidden="0" w:uiPriority="71" w:unhideWhenUsed="0"/>
+    <w:lsdException w:name="Colorful List Accent 4" w:semiHidden="0" w:uiPriority="72" w:unhideWhenUsed="0"/>
+    <w:lsdException w:name="Colorful Grid Accent 4" w:semiHidden="0" w:uiPriority="73" w:unhideWhenUsed="0"/>
+    <w:lsdException w:name="Light Shading Accent 5" w:semiHidden="0" w:uiPriority="60" w:unhideWhenUsed="0"/>
+    <w:lsdException w:name="Light List Accent 5" w:semiHidden="0" w:uiPriority="61" w:unhideWhenUsed="0"/>
+    <w:lsdException w:name="Light Grid Accent 5" w:semiHidden="0" w:uiPriority="62" w:unhideWhenUsed="0"/>
+    <w:lsdException w:name="Medium Shading 1 Accent 5" w:semiHidden="0" w:uiPriority="63" w:unhideWhenUsed="0"/>
+    <w:lsdException w:name="Medium Shading 2 Accent 5" w:semiHidden="0" w:uiPriority="64" w:unhideWhenUsed="0"/>
+    <w:lsdException w:name="Medium List 1 Accent 5" w:semiHidden="0" w:uiPriority="65" w:unhideWhenUsed="0"/>
+    <w:lsdException w:name="Medium List 2 Accent 5" w:semiHidden="0" w:uiPriority="66" w:unhideWhenUsed="0"/>
+    <w:lsdException w:name="Medium Grid 1 Accent 5" w:semiHidden="0" w:uiPriority="67" w:unhideWhenUsed="0"/>
+    <w:lsdException w:name="Medium Grid 2 Accent 5" w:semiHidden="0" w:uiPriority="68" w:unhideWhenUsed="0"/>
+    <w:lsdException w:name="Medium Grid 3 Accent 5" w:semiHidden="0" w:uiPriority="69" w:unhideWhenUsed="0"/>
+    <w:lsdException w:name="Dark List Accent 5" w:semiHidden="0" w:uiPriority="70" w:unhideWhenUsed="0"/>
+    <w:lsdException w:name="Colorful Shading Accent 5" w:semiHidden="0" w:uiPriority="71" w:unhideWhenUsed="0"/>
+    <w:lsdException w:name="Colorful List Accent 5" w:semiHidden="0" w:uiPriority="72" w:unhideWhenUsed="0"/>
+    <w:lsdException w:name="Colorful Grid Accent 5" w:semiHidden="0" w:uiPriority="73" w:unhideWhenUsed="0"/>
+    <w:lsdException w:name="Light Shading Accent 6" w:semiHidden="0" w:uiPriority="60" w:unhideWhenUsed="0"/>
+    <w:lsdException w:name="Light List Accent 6" w:semiHidden="0" w:uiPriority="61" w:unhideWhenUsed="0"/>
+    <w:lsdException w:name="Light Grid Accent 6" w:semiHidden="0" w:uiPriority="62" w:unhideWhenUsed="0"/>
+    <w:lsdException w:name="Medium Shading 1 Accent 6" w:semiHidden="0" w:uiPriority="63" w:unhideWhenUsed="0"/>
+    <w:lsdException w:name="Medium Shading 2 Accent 6" w:semiHidden="0" w:uiPriority="64" w:unhideWhenUsed="0"/>
+    <w:lsdException w:name="Medium List 1 Accent 6" w:semiHidden="0" w:uiPriority="65" w:unhideWhenUsed="0"/>
+    <w:lsdException w:name="Medium List 2 Accent 6" w:semiHidden="0" w:uiPriority="66" w:unhideWhenUsed="0"/>
+    <w:lsdException w:name="Medium Grid 1 Accent 6" w:semiHidden="0" w:uiPriority="67" w:unhideWhenUsed="0"/>
+    <w:lsdException w:name="Medium Grid 2 Accent 6" w:semiHidden="0" w:uiPriority="68" w:unhideWhenUsed="0"/>
+    <w:lsdException w:name="Medium Grid 3 Accent 6" w:semiHidden="0" w:uiPriority="69" w:unhideWhenUsed="0"/>
+    <w:lsdException w:name="Dark List Accent 6" w:semiHidden="0" w:uiPriority="70" w:unhideWhenUsed="0"/>
+    <w:lsdException w:name="Colorful Shading Accent 6" w:semiHidden="0" w:uiPriority="71" w:unhideWhenUsed="0"/>
+    <w:lsdException w:name="Colorful List Accent 6" w:semiHidden="0" w:uiPriority="72" w:unhideWhenUsed="0"/>
+    <w:lsdException w:name="Colorful Grid Accent 6" w:semiHidden="0" w:uiPriority="73" w:unhideWhenUsed="0"/>
+    <w:lsdException w:name="Subtle Emphasis" w:semiHidden="0" w:uiPriority="19" w:unhideWhenUsed="0" w:qFormat="1"/>
+    <w:lsdException w:name="Intense Emphasis" w:semiHidden="0" w:uiPriority="21" w:unhideWhenUsed="0" w:qFormat="1"/>
+    <w:lsdException w:name="Subtle Reference" w:semiHidden="0" w:uiPriority="31" w:unhideWhenUsed="0" w:qFormat="1"/>
+    <w:lsdException w:name="Intense Reference" w:semiHidden="0" w:uiPriority="32" w:unhideWhenUsed="0" w:qFormat="1"/>
+    <w:lsdException w:name="Book Title" w:semiHidden="0" w:uiPriority="33" w:unhideWhenUsed="0" w:qFormat="1"/>
+    <w:lsdException w:name="Bibliography" w:uiPriority="37"/>
+    <w:lsdException w:name="TOC Heading" w:uiPriority="39" w:qFormat="1"/>
   </w:latentStyles>
   <w:style w:type="paragraph" w:default="1" w:styleId="Normal">
     <w:name w:val="Normal"/>

</xml_diff>